<commit_message>
Ended organizer and trainer part
</commit_message>
<xml_diff>
--- a/Design.docx
+++ b/Design.docx
@@ -33131,8 +33131,47 @@
           <w:sz w:val="24"/>
           <w:szCs w:val="24"/>
         </w:rPr>
-        <w:t xml:space="preserve"> JOIN Sport AS s</w:t>
-      </w:r>
+        <w:t xml:space="preserve"> </w:t>
+      </w:r>
+      <w:r>
+        <w:rPr>
+          <w:sz w:val="24"/>
+          <w:szCs w:val="24"/>
+        </w:rPr>
+        <w:t>LEFT</w:t>
+      </w:r>
+      <w:r>
+        <w:rPr>
+          <w:sz w:val="24"/>
+          <w:szCs w:val="24"/>
+        </w:rPr>
+        <w:t xml:space="preserve"> JOIN </w:t>
+      </w:r>
+      <w:proofErr w:type="spellStart"/>
+      <w:r>
+        <w:rPr>
+          <w:sz w:val="24"/>
+          <w:szCs w:val="24"/>
+        </w:rPr>
+        <w:t>Sports_rank</w:t>
+      </w:r>
+      <w:proofErr w:type="spellEnd"/>
+      <w:r>
+        <w:rPr>
+          <w:sz w:val="24"/>
+          <w:szCs w:val="24"/>
+        </w:rPr>
+        <w:t xml:space="preserve"> AS </w:t>
+      </w:r>
+      <w:proofErr w:type="spellStart"/>
+      <w:r>
+        <w:rPr>
+          <w:sz w:val="24"/>
+          <w:szCs w:val="24"/>
+        </w:rPr>
+        <w:t>sr</w:t>
+      </w:r>
+      <w:proofErr w:type="spellEnd"/>
     </w:p>
     <w:p>
       <w:pPr>
@@ -33163,7 +33202,7 @@
           <w:sz w:val="24"/>
           <w:szCs w:val="24"/>
         </w:rPr>
-        <w:t>s.sport</w:t>
+        <w:t>s.sports</w:t>
       </w:r>
       <w:proofErr w:type="gramEnd"/>
       <w:r>
@@ -33171,6 +33210,395 @@
           <w:sz w:val="24"/>
           <w:szCs w:val="24"/>
         </w:rPr>
+        <w:t>_rank_id</w:t>
+      </w:r>
+      <w:proofErr w:type="spellEnd"/>
+      <w:r>
+        <w:rPr>
+          <w:sz w:val="24"/>
+          <w:szCs w:val="24"/>
+        </w:rPr>
+        <w:t xml:space="preserve"> = sr.id</w:t>
+      </w:r>
+    </w:p>
+    <w:p>
+      <w:pPr>
+        <w:spacing w:after="0" w:line="240" w:lineRule="auto"/>
+        <w:rPr>
+          <w:sz w:val="24"/>
+          <w:szCs w:val="24"/>
+        </w:rPr>
+      </w:pPr>
+      <w:r>
+        <w:rPr>
+          <w:sz w:val="24"/>
+          <w:szCs w:val="24"/>
+        </w:rPr>
+        <w:t xml:space="preserve">WHERE </w:t>
+      </w:r>
+      <w:proofErr w:type="spellStart"/>
+      <w:r>
+        <w:rPr>
+          <w:sz w:val="24"/>
+          <w:szCs w:val="24"/>
+        </w:rPr>
+        <w:t>a_</w:t>
+      </w:r>
+      <w:proofErr w:type="gramStart"/>
+      <w:r>
+        <w:rPr>
+          <w:sz w:val="24"/>
+          <w:szCs w:val="24"/>
+        </w:rPr>
+        <w:t>s.</w:t>
+      </w:r>
+      <w:r>
+        <w:rPr>
+          <w:sz w:val="24"/>
+          <w:szCs w:val="24"/>
+        </w:rPr>
+        <w:t>sport</w:t>
+      </w:r>
+      <w:proofErr w:type="gramEnd"/>
+      <w:r>
+        <w:rPr>
+          <w:sz w:val="24"/>
+          <w:szCs w:val="24"/>
+        </w:rPr>
+        <w:t>_</w:t>
+      </w:r>
+      <w:r>
+        <w:rPr>
+          <w:sz w:val="24"/>
+          <w:szCs w:val="24"/>
+        </w:rPr>
+        <w:t>id</w:t>
+      </w:r>
+      <w:proofErr w:type="spellEnd"/>
+      <w:r>
+        <w:rPr>
+          <w:sz w:val="24"/>
+          <w:szCs w:val="24"/>
+        </w:rPr>
+        <w:t xml:space="preserve"> = ?</w:t>
+      </w:r>
+    </w:p>
+    <w:p>
+      <w:pPr>
+        <w:spacing w:after="0" w:line="240" w:lineRule="auto"/>
+        <w:rPr>
+          <w:sz w:val="24"/>
+          <w:szCs w:val="24"/>
+        </w:rPr>
+      </w:pPr>
+    </w:p>
+    <w:p>
+      <w:pPr>
+        <w:spacing w:after="0" w:line="240" w:lineRule="auto"/>
+        <w:rPr>
+          <w:sz w:val="24"/>
+          <w:szCs w:val="24"/>
+        </w:rPr>
+      </w:pPr>
+      <w:r>
+        <w:rPr>
+          <w:sz w:val="24"/>
+          <w:szCs w:val="24"/>
+        </w:rPr>
+        <w:t>SELECT a.id AS id,</w:t>
+      </w:r>
+    </w:p>
+    <w:p>
+      <w:pPr>
+        <w:spacing w:after="0" w:line="240" w:lineRule="auto"/>
+        <w:rPr>
+          <w:sz w:val="24"/>
+          <w:szCs w:val="24"/>
+        </w:rPr>
+      </w:pPr>
+      <w:r>
+        <w:rPr>
+          <w:sz w:val="24"/>
+          <w:szCs w:val="24"/>
+        </w:rPr>
+        <w:t xml:space="preserve">    </w:t>
+      </w:r>
+      <w:proofErr w:type="spellStart"/>
+      <w:proofErr w:type="gramStart"/>
+      <w:r>
+        <w:rPr>
+          <w:sz w:val="24"/>
+          <w:szCs w:val="24"/>
+        </w:rPr>
+        <w:t>a.first</w:t>
+      </w:r>
+      <w:proofErr w:type="gramEnd"/>
+      <w:r>
+        <w:rPr>
+          <w:sz w:val="24"/>
+          <w:szCs w:val="24"/>
+        </w:rPr>
+        <w:t>_name</w:t>
+      </w:r>
+      <w:proofErr w:type="spellEnd"/>
+      <w:r>
+        <w:rPr>
+          <w:sz w:val="24"/>
+          <w:szCs w:val="24"/>
+        </w:rPr>
+        <w:t xml:space="preserve"> AS </w:t>
+      </w:r>
+      <w:proofErr w:type="spellStart"/>
+      <w:r>
+        <w:rPr>
+          <w:sz w:val="24"/>
+          <w:szCs w:val="24"/>
+        </w:rPr>
+        <w:t>first_name</w:t>
+      </w:r>
+      <w:proofErr w:type="spellEnd"/>
+      <w:r>
+        <w:rPr>
+          <w:sz w:val="24"/>
+          <w:szCs w:val="24"/>
+        </w:rPr>
+        <w:t>,</w:t>
+      </w:r>
+    </w:p>
+    <w:p>
+      <w:pPr>
+        <w:spacing w:after="0" w:line="240" w:lineRule="auto"/>
+        <w:rPr>
+          <w:sz w:val="24"/>
+          <w:szCs w:val="24"/>
+        </w:rPr>
+      </w:pPr>
+      <w:r>
+        <w:rPr>
+          <w:sz w:val="24"/>
+          <w:szCs w:val="24"/>
+        </w:rPr>
+        <w:t xml:space="preserve">    </w:t>
+      </w:r>
+      <w:proofErr w:type="spellStart"/>
+      <w:proofErr w:type="gramStart"/>
+      <w:r>
+        <w:rPr>
+          <w:sz w:val="24"/>
+          <w:szCs w:val="24"/>
+        </w:rPr>
+        <w:t>a.last</w:t>
+      </w:r>
+      <w:proofErr w:type="gramEnd"/>
+      <w:r>
+        <w:rPr>
+          <w:sz w:val="24"/>
+          <w:szCs w:val="24"/>
+        </w:rPr>
+        <w:t>_name</w:t>
+      </w:r>
+      <w:proofErr w:type="spellEnd"/>
+      <w:r>
+        <w:rPr>
+          <w:sz w:val="24"/>
+          <w:szCs w:val="24"/>
+        </w:rPr>
+        <w:t xml:space="preserve"> AS </w:t>
+      </w:r>
+      <w:proofErr w:type="spellStart"/>
+      <w:r>
+        <w:rPr>
+          <w:sz w:val="24"/>
+          <w:szCs w:val="24"/>
+        </w:rPr>
+        <w:t>last_name</w:t>
+      </w:r>
+      <w:proofErr w:type="spellEnd"/>
+      <w:r>
+        <w:rPr>
+          <w:sz w:val="24"/>
+          <w:szCs w:val="24"/>
+        </w:rPr>
+        <w:t>,</w:t>
+      </w:r>
+    </w:p>
+    <w:p>
+      <w:pPr>
+        <w:spacing w:after="0" w:line="240" w:lineRule="auto"/>
+        <w:rPr>
+          <w:sz w:val="24"/>
+          <w:szCs w:val="24"/>
+        </w:rPr>
+      </w:pPr>
+      <w:r>
+        <w:rPr>
+          <w:sz w:val="24"/>
+          <w:szCs w:val="24"/>
+        </w:rPr>
+        <w:t xml:space="preserve">    </w:t>
+      </w:r>
+      <w:proofErr w:type="spellStart"/>
+      <w:proofErr w:type="gramStart"/>
+      <w:r>
+        <w:rPr>
+          <w:sz w:val="24"/>
+          <w:szCs w:val="24"/>
+        </w:rPr>
+        <w:t>a.father</w:t>
+      </w:r>
+      <w:proofErr w:type="gramEnd"/>
+      <w:r>
+        <w:rPr>
+          <w:sz w:val="24"/>
+          <w:szCs w:val="24"/>
+        </w:rPr>
+        <w:t>_name</w:t>
+      </w:r>
+      <w:proofErr w:type="spellEnd"/>
+      <w:r>
+        <w:rPr>
+          <w:sz w:val="24"/>
+          <w:szCs w:val="24"/>
+        </w:rPr>
+        <w:t xml:space="preserve"> AS </w:t>
+      </w:r>
+      <w:proofErr w:type="spellStart"/>
+      <w:r>
+        <w:rPr>
+          <w:sz w:val="24"/>
+          <w:szCs w:val="24"/>
+        </w:rPr>
+        <w:t>father_name</w:t>
+      </w:r>
+      <w:proofErr w:type="spellEnd"/>
+      <w:r>
+        <w:rPr>
+          <w:sz w:val="24"/>
+          <w:szCs w:val="24"/>
+        </w:rPr>
+        <w:t>,</w:t>
+      </w:r>
+    </w:p>
+    <w:p>
+      <w:pPr>
+        <w:spacing w:after="0" w:line="240" w:lineRule="auto"/>
+        <w:rPr>
+          <w:sz w:val="24"/>
+          <w:szCs w:val="24"/>
+        </w:rPr>
+      </w:pPr>
+      <w:r>
+        <w:rPr>
+          <w:sz w:val="24"/>
+          <w:szCs w:val="24"/>
+        </w:rPr>
+        <w:lastRenderedPageBreak/>
+        <w:t xml:space="preserve">    s.name AS sport,</w:t>
+      </w:r>
+    </w:p>
+    <w:p>
+      <w:pPr>
+        <w:spacing w:after="0" w:line="240" w:lineRule="auto"/>
+        <w:rPr>
+          <w:sz w:val="24"/>
+          <w:szCs w:val="24"/>
+        </w:rPr>
+      </w:pPr>
+      <w:r>
+        <w:rPr>
+          <w:sz w:val="24"/>
+          <w:szCs w:val="24"/>
+        </w:rPr>
+        <w:t xml:space="preserve">    sr.name AS </w:t>
+      </w:r>
+      <w:proofErr w:type="spellStart"/>
+      <w:r>
+        <w:rPr>
+          <w:sz w:val="24"/>
+          <w:szCs w:val="24"/>
+        </w:rPr>
+        <w:t>sports_rank</w:t>
+      </w:r>
+      <w:proofErr w:type="spellEnd"/>
+    </w:p>
+    <w:p>
+      <w:pPr>
+        <w:spacing w:after="0" w:line="240" w:lineRule="auto"/>
+        <w:rPr>
+          <w:sz w:val="24"/>
+          <w:szCs w:val="24"/>
+        </w:rPr>
+      </w:pPr>
+      <w:r>
+        <w:rPr>
+          <w:sz w:val="24"/>
+          <w:szCs w:val="24"/>
+        </w:rPr>
+        <w:t xml:space="preserve">    FROM Athlete AS a JOIN </w:t>
+      </w:r>
+      <w:proofErr w:type="spellStart"/>
+      <w:r>
+        <w:rPr>
+          <w:sz w:val="24"/>
+          <w:szCs w:val="24"/>
+        </w:rPr>
+        <w:t>Athlete_sport</w:t>
+      </w:r>
+      <w:proofErr w:type="spellEnd"/>
+      <w:r>
+        <w:rPr>
+          <w:sz w:val="24"/>
+          <w:szCs w:val="24"/>
+        </w:rPr>
+        <w:t xml:space="preserve"> AS </w:t>
+      </w:r>
+      <w:proofErr w:type="spellStart"/>
+      <w:r>
+        <w:rPr>
+          <w:sz w:val="24"/>
+          <w:szCs w:val="24"/>
+        </w:rPr>
+        <w:t>a_s</w:t>
+      </w:r>
+      <w:proofErr w:type="spellEnd"/>
+    </w:p>
+    <w:p>
+      <w:pPr>
+        <w:spacing w:after="0" w:line="240" w:lineRule="auto"/>
+        <w:rPr>
+          <w:sz w:val="24"/>
+          <w:szCs w:val="24"/>
+        </w:rPr>
+      </w:pPr>
+      <w:r>
+        <w:rPr>
+          <w:sz w:val="24"/>
+          <w:szCs w:val="24"/>
+        </w:rPr>
+        <w:t xml:space="preserve">ON a.id = </w:t>
+      </w:r>
+      <w:proofErr w:type="spellStart"/>
+      <w:r>
+        <w:rPr>
+          <w:sz w:val="24"/>
+          <w:szCs w:val="24"/>
+        </w:rPr>
+        <w:t>a_</w:t>
+      </w:r>
+      <w:proofErr w:type="gramStart"/>
+      <w:r>
+        <w:rPr>
+          <w:sz w:val="24"/>
+          <w:szCs w:val="24"/>
+        </w:rPr>
+        <w:t>s.athlete</w:t>
+      </w:r>
+      <w:proofErr w:type="gramEnd"/>
+      <w:r>
+        <w:rPr>
+          <w:sz w:val="24"/>
+          <w:szCs w:val="24"/>
+        </w:rPr>
         <w:t>_id</w:t>
       </w:r>
       <w:proofErr w:type="spellEnd"/>
@@ -33179,20 +33607,6 @@
           <w:sz w:val="24"/>
           <w:szCs w:val="24"/>
         </w:rPr>
-        <w:t xml:space="preserve"> = s.id</w:t>
-      </w:r>
-      <w:r>
-        <w:rPr>
-          <w:sz w:val="24"/>
-          <w:szCs w:val="24"/>
-        </w:rPr>
-        <w:t xml:space="preserve"> LEFT</w:t>
-      </w:r>
-      <w:r>
-        <w:rPr>
-          <w:sz w:val="24"/>
-          <w:szCs w:val="24"/>
-        </w:rPr>
         <w:t xml:space="preserve"> JOIN </w:t>
       </w:r>
       <w:proofErr w:type="spellStart"/>
@@ -33282,7 +33696,15 @@
           <w:sz w:val="24"/>
           <w:szCs w:val="24"/>
         </w:rPr>
-        <w:t xml:space="preserve">WHERE s.id </w:t>
+        <w:t xml:space="preserve">WHERE </w:t>
+      </w:r>
+      <w:proofErr w:type="spellStart"/>
+      <w:r>
+        <w:rPr>
+          <w:sz w:val="24"/>
+          <w:szCs w:val="24"/>
+        </w:rPr>
+        <w:t>a_</w:t>
       </w:r>
       <w:proofErr w:type="gramStart"/>
       <w:r>
@@ -33290,488 +33712,37 @@
           <w:sz w:val="24"/>
           <w:szCs w:val="24"/>
         </w:rPr>
-        <w:t>= ?</w:t>
+        <w:t>s.</w:t>
+      </w:r>
+      <w:r>
+        <w:rPr>
+          <w:sz w:val="24"/>
+          <w:szCs w:val="24"/>
+        </w:rPr>
+        <w:t>sport</w:t>
       </w:r>
       <w:proofErr w:type="gramEnd"/>
-    </w:p>
-    <w:p>
-      <w:pPr>
-        <w:spacing w:after="0" w:line="240" w:lineRule="auto"/>
-        <w:rPr>
-          <w:sz w:val="24"/>
-          <w:szCs w:val="24"/>
-        </w:rPr>
-      </w:pPr>
-    </w:p>
-    <w:p>
-      <w:pPr>
-        <w:spacing w:after="0" w:line="240" w:lineRule="auto"/>
-        <w:rPr>
-          <w:sz w:val="24"/>
-          <w:szCs w:val="24"/>
-        </w:rPr>
-      </w:pPr>
-      <w:r>
-        <w:rPr>
-          <w:sz w:val="24"/>
-          <w:szCs w:val="24"/>
-        </w:rPr>
-        <w:t>SELECT a.id AS id,</w:t>
-      </w:r>
-    </w:p>
-    <w:p>
-      <w:pPr>
-        <w:spacing w:after="0" w:line="240" w:lineRule="auto"/>
-        <w:rPr>
-          <w:sz w:val="24"/>
-          <w:szCs w:val="24"/>
-        </w:rPr>
-      </w:pPr>
-      <w:r>
-        <w:rPr>
-          <w:sz w:val="24"/>
-          <w:szCs w:val="24"/>
-        </w:rPr>
-        <w:t xml:space="preserve">    </w:t>
-      </w:r>
-      <w:proofErr w:type="spellStart"/>
-      <w:proofErr w:type="gramStart"/>
-      <w:r>
-        <w:rPr>
-          <w:sz w:val="24"/>
-          <w:szCs w:val="24"/>
-        </w:rPr>
-        <w:t>a.first</w:t>
-      </w:r>
-      <w:proofErr w:type="gramEnd"/>
-      <w:r>
-        <w:rPr>
-          <w:sz w:val="24"/>
-          <w:szCs w:val="24"/>
-        </w:rPr>
-        <w:t>_name</w:t>
-      </w:r>
-      <w:proofErr w:type="spellEnd"/>
-      <w:r>
-        <w:rPr>
-          <w:sz w:val="24"/>
-          <w:szCs w:val="24"/>
-        </w:rPr>
-        <w:t xml:space="preserve"> AS </w:t>
-      </w:r>
-      <w:proofErr w:type="spellStart"/>
-      <w:r>
-        <w:rPr>
-          <w:sz w:val="24"/>
-          <w:szCs w:val="24"/>
-        </w:rPr>
-        <w:t>first_name</w:t>
-      </w:r>
-      <w:proofErr w:type="spellEnd"/>
-      <w:r>
-        <w:rPr>
-          <w:sz w:val="24"/>
-          <w:szCs w:val="24"/>
-        </w:rPr>
-        <w:t>,</w:t>
-      </w:r>
-    </w:p>
-    <w:p>
-      <w:pPr>
-        <w:spacing w:after="0" w:line="240" w:lineRule="auto"/>
-        <w:rPr>
-          <w:sz w:val="24"/>
-          <w:szCs w:val="24"/>
-        </w:rPr>
-      </w:pPr>
-      <w:r>
-        <w:rPr>
-          <w:sz w:val="24"/>
-          <w:szCs w:val="24"/>
-        </w:rPr>
-        <w:t xml:space="preserve">    </w:t>
-      </w:r>
-      <w:proofErr w:type="spellStart"/>
-      <w:proofErr w:type="gramStart"/>
-      <w:r>
-        <w:rPr>
-          <w:sz w:val="24"/>
-          <w:szCs w:val="24"/>
-        </w:rPr>
-        <w:t>a.last</w:t>
-      </w:r>
-      <w:proofErr w:type="gramEnd"/>
-      <w:r>
-        <w:rPr>
-          <w:sz w:val="24"/>
-          <w:szCs w:val="24"/>
-        </w:rPr>
-        <w:t>_name</w:t>
-      </w:r>
-      <w:proofErr w:type="spellEnd"/>
-      <w:r>
-        <w:rPr>
-          <w:sz w:val="24"/>
-          <w:szCs w:val="24"/>
-        </w:rPr>
-        <w:t xml:space="preserve"> AS </w:t>
-      </w:r>
-      <w:proofErr w:type="spellStart"/>
-      <w:r>
-        <w:rPr>
-          <w:sz w:val="24"/>
-          <w:szCs w:val="24"/>
-        </w:rPr>
-        <w:t>last_name</w:t>
-      </w:r>
-      <w:proofErr w:type="spellEnd"/>
-      <w:r>
-        <w:rPr>
-          <w:sz w:val="24"/>
-          <w:szCs w:val="24"/>
-        </w:rPr>
-        <w:t>,</w:t>
-      </w:r>
-    </w:p>
-    <w:p>
-      <w:pPr>
-        <w:spacing w:after="0" w:line="240" w:lineRule="auto"/>
-        <w:rPr>
-          <w:sz w:val="24"/>
-          <w:szCs w:val="24"/>
-        </w:rPr>
-      </w:pPr>
-      <w:r>
-        <w:rPr>
-          <w:sz w:val="24"/>
-          <w:szCs w:val="24"/>
-        </w:rPr>
-        <w:lastRenderedPageBreak/>
-        <w:t xml:space="preserve">    </w:t>
-      </w:r>
-      <w:proofErr w:type="spellStart"/>
-      <w:proofErr w:type="gramStart"/>
-      <w:r>
-        <w:rPr>
-          <w:sz w:val="24"/>
-          <w:szCs w:val="24"/>
-        </w:rPr>
-        <w:t>a.father</w:t>
-      </w:r>
-      <w:proofErr w:type="gramEnd"/>
-      <w:r>
-        <w:rPr>
-          <w:sz w:val="24"/>
-          <w:szCs w:val="24"/>
-        </w:rPr>
-        <w:t>_name</w:t>
-      </w:r>
-      <w:proofErr w:type="spellEnd"/>
-      <w:r>
-        <w:rPr>
-          <w:sz w:val="24"/>
-          <w:szCs w:val="24"/>
-        </w:rPr>
-        <w:t xml:space="preserve"> AS </w:t>
-      </w:r>
-      <w:proofErr w:type="spellStart"/>
-      <w:r>
-        <w:rPr>
-          <w:sz w:val="24"/>
-          <w:szCs w:val="24"/>
-        </w:rPr>
-        <w:t>father_name</w:t>
-      </w:r>
-      <w:proofErr w:type="spellEnd"/>
-      <w:r>
-        <w:rPr>
-          <w:sz w:val="24"/>
-          <w:szCs w:val="24"/>
-        </w:rPr>
-        <w:t>,</w:t>
-      </w:r>
-    </w:p>
-    <w:p>
-      <w:pPr>
-        <w:spacing w:after="0" w:line="240" w:lineRule="auto"/>
-        <w:rPr>
-          <w:sz w:val="24"/>
-          <w:szCs w:val="24"/>
-        </w:rPr>
-      </w:pPr>
-      <w:r>
-        <w:rPr>
-          <w:sz w:val="24"/>
-          <w:szCs w:val="24"/>
-        </w:rPr>
-        <w:t xml:space="preserve">    s.name AS sport,</w:t>
-      </w:r>
-    </w:p>
-    <w:p>
-      <w:pPr>
-        <w:spacing w:after="0" w:line="240" w:lineRule="auto"/>
-        <w:rPr>
-          <w:sz w:val="24"/>
-          <w:szCs w:val="24"/>
-        </w:rPr>
-      </w:pPr>
-      <w:r>
-        <w:rPr>
-          <w:sz w:val="24"/>
-          <w:szCs w:val="24"/>
-        </w:rPr>
-        <w:t xml:space="preserve">    sr.name AS </w:t>
-      </w:r>
-      <w:proofErr w:type="spellStart"/>
-      <w:r>
-        <w:rPr>
-          <w:sz w:val="24"/>
-          <w:szCs w:val="24"/>
-        </w:rPr>
-        <w:t>sports_rank</w:t>
-      </w:r>
-      <w:proofErr w:type="spellEnd"/>
-    </w:p>
-    <w:p>
-      <w:pPr>
-        <w:spacing w:after="0" w:line="240" w:lineRule="auto"/>
-        <w:rPr>
-          <w:sz w:val="24"/>
-          <w:szCs w:val="24"/>
-        </w:rPr>
-      </w:pPr>
-      <w:r>
-        <w:rPr>
-          <w:sz w:val="24"/>
-          <w:szCs w:val="24"/>
-        </w:rPr>
-        <w:t xml:space="preserve">    FROM Athlete AS a JOIN </w:t>
-      </w:r>
-      <w:proofErr w:type="spellStart"/>
-      <w:r>
-        <w:rPr>
-          <w:sz w:val="24"/>
-          <w:szCs w:val="24"/>
-        </w:rPr>
-        <w:t>Athlete_sport</w:t>
-      </w:r>
-      <w:proofErr w:type="spellEnd"/>
-      <w:r>
-        <w:rPr>
-          <w:sz w:val="24"/>
-          <w:szCs w:val="24"/>
-        </w:rPr>
-        <w:t xml:space="preserve"> AS </w:t>
-      </w:r>
-      <w:proofErr w:type="spellStart"/>
-      <w:r>
-        <w:rPr>
-          <w:sz w:val="24"/>
-          <w:szCs w:val="24"/>
-        </w:rPr>
-        <w:t>a_s</w:t>
-      </w:r>
-      <w:proofErr w:type="spellEnd"/>
-    </w:p>
-    <w:p>
-      <w:pPr>
-        <w:spacing w:after="0" w:line="240" w:lineRule="auto"/>
-        <w:rPr>
-          <w:sz w:val="24"/>
-          <w:szCs w:val="24"/>
-        </w:rPr>
-      </w:pPr>
-      <w:r>
-        <w:rPr>
-          <w:sz w:val="24"/>
-          <w:szCs w:val="24"/>
-        </w:rPr>
-        <w:t xml:space="preserve">ON a.id = </w:t>
-      </w:r>
-      <w:proofErr w:type="spellStart"/>
-      <w:r>
-        <w:rPr>
-          <w:sz w:val="24"/>
-          <w:szCs w:val="24"/>
-        </w:rPr>
-        <w:t>a_</w:t>
-      </w:r>
-      <w:proofErr w:type="gramStart"/>
-      <w:r>
-        <w:rPr>
-          <w:sz w:val="24"/>
-          <w:szCs w:val="24"/>
-        </w:rPr>
-        <w:t>s.athlete</w:t>
-      </w:r>
-      <w:proofErr w:type="gramEnd"/>
-      <w:r>
-        <w:rPr>
-          <w:sz w:val="24"/>
-          <w:szCs w:val="24"/>
-        </w:rPr>
-        <w:t>_id</w:t>
-      </w:r>
-      <w:proofErr w:type="spellEnd"/>
-      <w:r>
-        <w:rPr>
-          <w:sz w:val="24"/>
-          <w:szCs w:val="24"/>
-        </w:rPr>
-        <w:t xml:space="preserve"> JOIN Sport AS s</w:t>
-      </w:r>
-    </w:p>
-    <w:p>
-      <w:pPr>
-        <w:spacing w:after="0" w:line="240" w:lineRule="auto"/>
-        <w:rPr>
-          <w:sz w:val="24"/>
-          <w:szCs w:val="24"/>
-        </w:rPr>
-      </w:pPr>
-      <w:r>
-        <w:rPr>
-          <w:sz w:val="24"/>
-          <w:szCs w:val="24"/>
-        </w:rPr>
-        <w:t xml:space="preserve">ON </w:t>
-      </w:r>
-      <w:proofErr w:type="spellStart"/>
-      <w:r>
-        <w:rPr>
-          <w:sz w:val="24"/>
-          <w:szCs w:val="24"/>
-        </w:rPr>
-        <w:t>a_</w:t>
-      </w:r>
-      <w:proofErr w:type="gramStart"/>
-      <w:r>
-        <w:rPr>
-          <w:sz w:val="24"/>
-          <w:szCs w:val="24"/>
-        </w:rPr>
-        <w:t>s.sport</w:t>
-      </w:r>
-      <w:proofErr w:type="gramEnd"/>
-      <w:r>
-        <w:rPr>
-          <w:sz w:val="24"/>
-          <w:szCs w:val="24"/>
-        </w:rPr>
-        <w:t>_id</w:t>
-      </w:r>
-      <w:proofErr w:type="spellEnd"/>
-      <w:r>
-        <w:rPr>
-          <w:sz w:val="24"/>
-          <w:szCs w:val="24"/>
-        </w:rPr>
-        <w:t xml:space="preserve"> = s.id JOIN </w:t>
-      </w:r>
-      <w:proofErr w:type="spellStart"/>
-      <w:r>
-        <w:rPr>
-          <w:sz w:val="24"/>
-          <w:szCs w:val="24"/>
-        </w:rPr>
-        <w:t>Sports_rank</w:t>
-      </w:r>
-      <w:proofErr w:type="spellEnd"/>
-      <w:r>
-        <w:rPr>
-          <w:sz w:val="24"/>
-          <w:szCs w:val="24"/>
-        </w:rPr>
-        <w:t xml:space="preserve"> AS </w:t>
-      </w:r>
-      <w:proofErr w:type="spellStart"/>
-      <w:r>
-        <w:rPr>
-          <w:sz w:val="24"/>
-          <w:szCs w:val="24"/>
-        </w:rPr>
-        <w:t>sr</w:t>
-      </w:r>
-      <w:proofErr w:type="spellEnd"/>
-    </w:p>
-    <w:p>
-      <w:pPr>
-        <w:spacing w:after="0" w:line="240" w:lineRule="auto"/>
-        <w:rPr>
-          <w:sz w:val="24"/>
-          <w:szCs w:val="24"/>
-        </w:rPr>
-      </w:pPr>
-      <w:r>
-        <w:rPr>
-          <w:sz w:val="24"/>
-          <w:szCs w:val="24"/>
-        </w:rPr>
-        <w:t xml:space="preserve">ON </w:t>
-      </w:r>
-      <w:proofErr w:type="spellStart"/>
-      <w:r>
-        <w:rPr>
-          <w:sz w:val="24"/>
-          <w:szCs w:val="24"/>
-        </w:rPr>
-        <w:t>a_</w:t>
-      </w:r>
-      <w:proofErr w:type="gramStart"/>
-      <w:r>
-        <w:rPr>
-          <w:sz w:val="24"/>
-          <w:szCs w:val="24"/>
-        </w:rPr>
-        <w:t>s.sports</w:t>
-      </w:r>
-      <w:proofErr w:type="gramEnd"/>
-      <w:r>
-        <w:rPr>
-          <w:sz w:val="24"/>
-          <w:szCs w:val="24"/>
-        </w:rPr>
-        <w:t>_rank_id</w:t>
-      </w:r>
-      <w:proofErr w:type="spellEnd"/>
-      <w:r>
-        <w:rPr>
-          <w:sz w:val="24"/>
-          <w:szCs w:val="24"/>
-        </w:rPr>
-        <w:t xml:space="preserve"> = sr.id</w:t>
-      </w:r>
-    </w:p>
-    <w:p>
-      <w:pPr>
-        <w:spacing w:after="0" w:line="240" w:lineRule="auto"/>
-        <w:rPr>
-          <w:sz w:val="24"/>
-          <w:szCs w:val="24"/>
-        </w:rPr>
-      </w:pPr>
-      <w:r>
-        <w:rPr>
-          <w:sz w:val="24"/>
-          <w:szCs w:val="24"/>
-        </w:rPr>
-        <w:t xml:space="preserve">WHERE s.id </w:t>
-      </w:r>
-      <w:proofErr w:type="gramStart"/>
-      <w:r>
-        <w:rPr>
-          <w:sz w:val="24"/>
-          <w:szCs w:val="24"/>
-        </w:rPr>
-        <w:t>= ?</w:t>
-      </w:r>
-      <w:proofErr w:type="gramEnd"/>
-      <w:r>
-        <w:rPr>
-          <w:sz w:val="24"/>
-          <w:szCs w:val="24"/>
-        </w:rPr>
-        <w:t xml:space="preserve"> AND sr.id </w:t>
+      <w:r>
+        <w:rPr>
+          <w:sz w:val="24"/>
+          <w:szCs w:val="24"/>
+        </w:rPr>
+        <w:t>_</w:t>
+      </w:r>
+      <w:r>
+        <w:rPr>
+          <w:sz w:val="24"/>
+          <w:szCs w:val="24"/>
+        </w:rPr>
+        <w:t>id</w:t>
+      </w:r>
+      <w:proofErr w:type="spellEnd"/>
+      <w:r>
+        <w:rPr>
+          <w:sz w:val="24"/>
+          <w:szCs w:val="24"/>
+        </w:rPr>
+        <w:t xml:space="preserve"> = ? AND sr.id </w:t>
       </w:r>
       <w:proofErr w:type="gramStart"/>
       <w:r>
@@ -34607,6 +34578,7 @@
         </w:rPr>
         <w:t>= ?</w:t>
       </w:r>
+      <w:proofErr w:type="spellStart"/>
       <w:proofErr w:type="gramEnd"/>
     </w:p>
     <w:p>
@@ -34631,7 +34603,15 @@
           <w:sz w:val="24"/>
           <w:szCs w:val="24"/>
         </w:rPr>
-        <w:t>SELECT a.id AS id,</w:t>
+        <w:t>SE</w:t>
+      </w:r>
+      <w:proofErr w:type="spellEnd"/>
+      <w:r>
+        <w:rPr>
+          <w:sz w:val="24"/>
+          <w:szCs w:val="24"/>
+        </w:rPr>
+        <w:t>LECT a.id AS id,</w:t>
       </w:r>
     </w:p>
     <w:p>
@@ -35466,80 +35446,80 @@
           <w:sz w:val="24"/>
           <w:szCs w:val="24"/>
         </w:rPr>
+        <w:t>SELECT a.id AS id,</w:t>
+      </w:r>
+    </w:p>
+    <w:p>
+      <w:pPr>
+        <w:spacing w:after="0" w:line="240" w:lineRule="auto"/>
+        <w:rPr>
+          <w:sz w:val="24"/>
+          <w:szCs w:val="24"/>
+        </w:rPr>
+      </w:pPr>
+      <w:r>
+        <w:rPr>
+          <w:sz w:val="24"/>
+          <w:szCs w:val="24"/>
+        </w:rPr>
+        <w:t xml:space="preserve">    </w:t>
+      </w:r>
+      <w:proofErr w:type="spellStart"/>
+      <w:proofErr w:type="gramStart"/>
+      <w:r>
+        <w:rPr>
+          <w:sz w:val="24"/>
+          <w:szCs w:val="24"/>
+        </w:rPr>
+        <w:t>a.first</w:t>
+      </w:r>
+      <w:proofErr w:type="gramEnd"/>
+      <w:r>
+        <w:rPr>
+          <w:sz w:val="24"/>
+          <w:szCs w:val="24"/>
+        </w:rPr>
+        <w:t>_name</w:t>
+      </w:r>
+      <w:proofErr w:type="spellEnd"/>
+      <w:r>
+        <w:rPr>
+          <w:sz w:val="24"/>
+          <w:szCs w:val="24"/>
+        </w:rPr>
+        <w:t xml:space="preserve"> AS </w:t>
+      </w:r>
+      <w:proofErr w:type="spellStart"/>
+      <w:r>
+        <w:rPr>
+          <w:sz w:val="24"/>
+          <w:szCs w:val="24"/>
+        </w:rPr>
+        <w:t>first_name</w:t>
+      </w:r>
+      <w:proofErr w:type="spellEnd"/>
+      <w:r>
+        <w:rPr>
+          <w:sz w:val="24"/>
+          <w:szCs w:val="24"/>
+        </w:rPr>
+        <w:t>,</w:t>
+      </w:r>
+    </w:p>
+    <w:p>
+      <w:pPr>
+        <w:spacing w:after="0" w:line="240" w:lineRule="auto"/>
+        <w:rPr>
+          <w:sz w:val="24"/>
+          <w:szCs w:val="24"/>
+        </w:rPr>
+      </w:pPr>
+      <w:r>
+        <w:rPr>
+          <w:sz w:val="24"/>
+          <w:szCs w:val="24"/>
+        </w:rPr>
         <w:lastRenderedPageBreak/>
-        <w:t>SELECT a.id AS id,</w:t>
-      </w:r>
-    </w:p>
-    <w:p>
-      <w:pPr>
-        <w:spacing w:after="0" w:line="240" w:lineRule="auto"/>
-        <w:rPr>
-          <w:sz w:val="24"/>
-          <w:szCs w:val="24"/>
-        </w:rPr>
-      </w:pPr>
-      <w:r>
-        <w:rPr>
-          <w:sz w:val="24"/>
-          <w:szCs w:val="24"/>
-        </w:rPr>
-        <w:t xml:space="preserve">    </w:t>
-      </w:r>
-      <w:proofErr w:type="spellStart"/>
-      <w:proofErr w:type="gramStart"/>
-      <w:r>
-        <w:rPr>
-          <w:sz w:val="24"/>
-          <w:szCs w:val="24"/>
-        </w:rPr>
-        <w:t>a.first</w:t>
-      </w:r>
-      <w:proofErr w:type="gramEnd"/>
-      <w:r>
-        <w:rPr>
-          <w:sz w:val="24"/>
-          <w:szCs w:val="24"/>
-        </w:rPr>
-        <w:t>_name</w:t>
-      </w:r>
-      <w:proofErr w:type="spellEnd"/>
-      <w:r>
-        <w:rPr>
-          <w:sz w:val="24"/>
-          <w:szCs w:val="24"/>
-        </w:rPr>
-        <w:t xml:space="preserve"> AS </w:t>
-      </w:r>
-      <w:proofErr w:type="spellStart"/>
-      <w:r>
-        <w:rPr>
-          <w:sz w:val="24"/>
-          <w:szCs w:val="24"/>
-        </w:rPr>
-        <w:t>first_name</w:t>
-      </w:r>
-      <w:proofErr w:type="spellEnd"/>
-      <w:r>
-        <w:rPr>
-          <w:sz w:val="24"/>
-          <w:szCs w:val="24"/>
-        </w:rPr>
-        <w:t>,</w:t>
-      </w:r>
-    </w:p>
-    <w:p>
-      <w:pPr>
-        <w:spacing w:after="0" w:line="240" w:lineRule="auto"/>
-        <w:rPr>
-          <w:sz w:val="24"/>
-          <w:szCs w:val="24"/>
-        </w:rPr>
-      </w:pPr>
-      <w:r>
-        <w:rPr>
-          <w:sz w:val="24"/>
-          <w:szCs w:val="24"/>
-        </w:rPr>
         <w:t xml:space="preserve">    </w:t>
       </w:r>
       <w:proofErr w:type="spellStart"/>
@@ -36326,6 +36306,31 @@
           <w:sz w:val="24"/>
           <w:szCs w:val="24"/>
         </w:rPr>
+        <w:t xml:space="preserve">    s.name AS </w:t>
+      </w:r>
+      <w:proofErr w:type="spellStart"/>
+      <w:r>
+        <w:rPr>
+          <w:sz w:val="24"/>
+          <w:szCs w:val="24"/>
+        </w:rPr>
+        <w:t>sport_name</w:t>
+      </w:r>
+      <w:proofErr w:type="spellEnd"/>
+    </w:p>
+    <w:p>
+      <w:pPr>
+        <w:spacing w:after="0" w:line="240" w:lineRule="auto"/>
+        <w:rPr>
+          <w:sz w:val="24"/>
+          <w:szCs w:val="24"/>
+        </w:rPr>
+      </w:pPr>
+      <w:r>
+        <w:rPr>
+          <w:sz w:val="24"/>
+          <w:szCs w:val="24"/>
+        </w:rPr>
         <w:t xml:space="preserve">FROM Trainer AS </w:t>
       </w:r>
       <w:proofErr w:type="spellStart"/>
@@ -36435,14 +36440,55 @@
         <w:t>_id</w:t>
       </w:r>
       <w:proofErr w:type="spellEnd"/>
-    </w:p>
-    <w:p>
-      <w:pPr>
-        <w:spacing w:after="0" w:line="240" w:lineRule="auto"/>
-        <w:rPr>
-          <w:sz w:val="24"/>
-          <w:szCs w:val="24"/>
-          <w:lang w:val="ru-RU"/>
+      <w:r>
+        <w:rPr>
+          <w:sz w:val="24"/>
+          <w:szCs w:val="24"/>
+        </w:rPr>
+        <w:t xml:space="preserve"> JOIN Sport AS s</w:t>
+      </w:r>
+    </w:p>
+    <w:p>
+      <w:pPr>
+        <w:spacing w:after="0" w:line="240" w:lineRule="auto"/>
+        <w:rPr>
+          <w:sz w:val="24"/>
+          <w:szCs w:val="24"/>
+          <w:lang w:val="ru-RU"/>
+        </w:rPr>
+      </w:pPr>
+      <w:r>
+        <w:rPr>
+          <w:sz w:val="24"/>
+          <w:szCs w:val="24"/>
+        </w:rPr>
+        <w:t xml:space="preserve">ON s.id = </w:t>
+      </w:r>
+      <w:proofErr w:type="spellStart"/>
+      <w:proofErr w:type="gramStart"/>
+      <w:r>
+        <w:rPr>
+          <w:sz w:val="24"/>
+          <w:szCs w:val="24"/>
+        </w:rPr>
+        <w:t>ta.sport</w:t>
+      </w:r>
+      <w:proofErr w:type="gramEnd"/>
+      <w:r>
+        <w:rPr>
+          <w:sz w:val="24"/>
+          <w:szCs w:val="24"/>
+        </w:rPr>
+        <w:t>_id</w:t>
+      </w:r>
+      <w:proofErr w:type="spellEnd"/>
+    </w:p>
+    <w:p>
+      <w:pPr>
+        <w:spacing w:after="0" w:line="240" w:lineRule="auto"/>
+        <w:rPr>
+          <w:sz w:val="24"/>
+          <w:szCs w:val="24"/>
         </w:rPr>
       </w:pPr>
       <w:r>
@@ -37067,21 +37113,13 @@
         <w:t>_id</w:t>
       </w:r>
       <w:proofErr w:type="spellEnd"/>
-      <w:r>
-        <w:rPr>
-          <w:sz w:val="24"/>
-          <w:szCs w:val="24"/>
-        </w:rPr>
-        <w:t xml:space="preserve"> JOIN Organizer AS o</w:t>
-      </w:r>
-    </w:p>
-    <w:p>
-      <w:pPr>
-        <w:spacing w:after="0" w:line="240" w:lineRule="auto"/>
-        <w:rPr>
-          <w:sz w:val="24"/>
-          <w:szCs w:val="24"/>
-          <w:lang w:val="ru-RU"/>
+    </w:p>
+    <w:p>
+      <w:pPr>
+        <w:spacing w:after="0" w:line="240" w:lineRule="auto"/>
+        <w:rPr>
+          <w:sz w:val="24"/>
+          <w:szCs w:val="24"/>
         </w:rPr>
       </w:pPr>
       <w:r>
@@ -37128,7 +37166,6 @@
         <w:rPr>
           <w:sz w:val="24"/>
           <w:szCs w:val="24"/>
-          <w:lang w:val="ru-RU"/>
         </w:rPr>
         <w:t xml:space="preserve"> ?</w:t>
       </w:r>
@@ -37140,7 +37177,6 @@
         <w:rPr>
           <w:sz w:val="24"/>
           <w:szCs w:val="24"/>
-          <w:lang w:val="ru-RU"/>
         </w:rPr>
       </w:pPr>
       <w:r>
@@ -37154,10 +37190,11 @@
         <w:rPr>
           <w:sz w:val="24"/>
           <w:szCs w:val="24"/>
-          <w:lang w:val="ru-RU"/>
         </w:rPr>
         <w:t xml:space="preserve"> </w:t>
       </w:r>
+      <w:proofErr w:type="spellStart"/>
+      <w:proofErr w:type="gramStart"/>
       <w:r>
         <w:rPr>
           <w:sz w:val="24"/>
@@ -37169,7 +37206,13 @@
         <w:rPr>
           <w:sz w:val="24"/>
           <w:szCs w:val="24"/>
-          <w:lang w:val="ru-RU"/>
+        </w:rPr>
+        <w:t>c</w:t>
+      </w:r>
+      <w:r>
+        <w:rPr>
+          <w:sz w:val="24"/>
+          <w:szCs w:val="24"/>
         </w:rPr>
         <w:t>.</w:t>
       </w:r>
@@ -37178,26 +37221,31 @@
           <w:sz w:val="24"/>
           <w:szCs w:val="24"/>
         </w:rPr>
+        <w:t>organizer</w:t>
+      </w:r>
+      <w:proofErr w:type="gramEnd"/>
+      <w:r>
+        <w:rPr>
+          <w:sz w:val="24"/>
+          <w:szCs w:val="24"/>
+        </w:rPr>
+        <w:t>_</w:t>
+      </w:r>
+      <w:r>
+        <w:rPr>
+          <w:sz w:val="24"/>
+          <w:szCs w:val="24"/>
+        </w:rPr>
         <w:t>id</w:t>
       </w:r>
-      <w:r>
-        <w:rPr>
-          <w:sz w:val="24"/>
-          <w:szCs w:val="24"/>
-          <w:lang w:val="ru-RU"/>
-        </w:rPr>
-        <w:t xml:space="preserve"> </w:t>
-      </w:r>
-      <w:proofErr w:type="gramStart"/>
-      <w:r>
-        <w:rPr>
-          <w:sz w:val="24"/>
-          <w:szCs w:val="24"/>
-          <w:lang w:val="ru-RU"/>
-        </w:rPr>
-        <w:t>= ?</w:t>
-      </w:r>
-      <w:proofErr w:type="gramEnd"/>
+      <w:proofErr w:type="spellEnd"/>
+      <w:r>
+        <w:rPr>
+          <w:sz w:val="24"/>
+          <w:szCs w:val="24"/>
+        </w:rPr>
+        <w:t xml:space="preserve"> = ?</w:t>
+      </w:r>
     </w:p>
     <w:p>
       <w:pPr>
@@ -37208,17 +37256,15 @@
         <w:rPr>
           <w:sz w:val="24"/>
           <w:szCs w:val="24"/>
-          <w:lang w:val="ru-RU"/>
-        </w:rPr>
-      </w:pPr>
-    </w:p>
-    <w:p>
-      <w:pPr>
-        <w:spacing w:after="0" w:line="240" w:lineRule="auto"/>
-        <w:rPr>
-          <w:sz w:val="24"/>
-          <w:szCs w:val="24"/>
-          <w:lang w:val="ru-RU"/>
+        </w:rPr>
+      </w:pPr>
+    </w:p>
+    <w:p>
+      <w:pPr>
+        <w:spacing w:after="0" w:line="240" w:lineRule="auto"/>
+        <w:rPr>
+          <w:sz w:val="24"/>
+          <w:szCs w:val="24"/>
         </w:rPr>
       </w:pPr>
     </w:p>
@@ -37285,28 +37331,98 @@
         <w:rPr>
           <w:sz w:val="24"/>
           <w:szCs w:val="24"/>
-        </w:rPr>
-      </w:pPr>
-      <w:r>
-        <w:rPr>
-          <w:sz w:val="24"/>
-          <w:szCs w:val="24"/>
-        </w:rPr>
-        <w:t>SELECT a.id AS id,</w:t>
-      </w:r>
-    </w:p>
-    <w:p>
-      <w:pPr>
-        <w:spacing w:after="0" w:line="240" w:lineRule="auto"/>
-        <w:rPr>
-          <w:sz w:val="24"/>
-          <w:szCs w:val="24"/>
-        </w:rPr>
-      </w:pPr>
-      <w:r>
-        <w:rPr>
-          <w:sz w:val="24"/>
-          <w:szCs w:val="24"/>
+          <w:lang w:val="ru-RU"/>
+        </w:rPr>
+      </w:pPr>
+      <w:r>
+        <w:rPr>
+          <w:sz w:val="24"/>
+          <w:szCs w:val="24"/>
+        </w:rPr>
+        <w:t>SELECT</w:t>
+      </w:r>
+      <w:r>
+        <w:rPr>
+          <w:sz w:val="24"/>
+          <w:szCs w:val="24"/>
+          <w:lang w:val="ru-RU"/>
+        </w:rPr>
+        <w:t xml:space="preserve"> </w:t>
+      </w:r>
+      <w:r>
+        <w:rPr>
+          <w:sz w:val="24"/>
+          <w:szCs w:val="24"/>
+        </w:rPr>
+        <w:t>a</w:t>
+      </w:r>
+      <w:r>
+        <w:rPr>
+          <w:sz w:val="24"/>
+          <w:szCs w:val="24"/>
+          <w:lang w:val="ru-RU"/>
+        </w:rPr>
+        <w:t>.</w:t>
+      </w:r>
+      <w:r>
+        <w:rPr>
+          <w:sz w:val="24"/>
+          <w:szCs w:val="24"/>
+        </w:rPr>
+        <w:t>id</w:t>
+      </w:r>
+      <w:r>
+        <w:rPr>
+          <w:sz w:val="24"/>
+          <w:szCs w:val="24"/>
+          <w:lang w:val="ru-RU"/>
+        </w:rPr>
+        <w:t xml:space="preserve"> </w:t>
+      </w:r>
+      <w:r>
+        <w:rPr>
+          <w:sz w:val="24"/>
+          <w:szCs w:val="24"/>
+        </w:rPr>
+        <w:t>AS</w:t>
+      </w:r>
+      <w:r>
+        <w:rPr>
+          <w:sz w:val="24"/>
+          <w:szCs w:val="24"/>
+          <w:lang w:val="ru-RU"/>
+        </w:rPr>
+        <w:t xml:space="preserve"> </w:t>
+      </w:r>
+      <w:r>
+        <w:rPr>
+          <w:sz w:val="24"/>
+          <w:szCs w:val="24"/>
+        </w:rPr>
+        <w:t>id</w:t>
+      </w:r>
+      <w:r>
+        <w:rPr>
+          <w:sz w:val="24"/>
+          <w:szCs w:val="24"/>
+          <w:lang w:val="ru-RU"/>
+        </w:rPr>
+        <w:t>,</w:t>
+      </w:r>
+    </w:p>
+    <w:p>
+      <w:pPr>
+        <w:spacing w:after="0" w:line="240" w:lineRule="auto"/>
+        <w:rPr>
+          <w:sz w:val="24"/>
+          <w:szCs w:val="24"/>
+        </w:rPr>
+      </w:pPr>
+      <w:r>
+        <w:rPr>
+          <w:sz w:val="24"/>
+          <w:szCs w:val="24"/>
+          <w:lang w:val="ru-RU"/>
         </w:rPr>
         <w:t xml:space="preserve">    </w:t>
       </w:r>
@@ -37679,6 +37795,70 @@
         </w:rPr>
         <w:t xml:space="preserve"> &lt;= 3</w:t>
       </w:r>
+    </w:p>
+    <w:p>
+      <w:pPr>
+        <w:spacing w:after="0" w:line="240" w:lineRule="auto"/>
+        <w:rPr>
+          <w:sz w:val="24"/>
+          <w:szCs w:val="24"/>
+          <w:lang w:val="ru-RU"/>
+        </w:rPr>
+      </w:pPr>
+      <w:r>
+        <w:rPr>
+          <w:sz w:val="24"/>
+          <w:szCs w:val="24"/>
+        </w:rPr>
+        <w:t>ORDER</w:t>
+      </w:r>
+      <w:r>
+        <w:rPr>
+          <w:sz w:val="24"/>
+          <w:szCs w:val="24"/>
+          <w:lang w:val="ru-RU"/>
+        </w:rPr>
+        <w:t xml:space="preserve"> </w:t>
+      </w:r>
+      <w:r>
+        <w:rPr>
+          <w:sz w:val="24"/>
+          <w:szCs w:val="24"/>
+        </w:rPr>
+        <w:t>BY</w:t>
+      </w:r>
+      <w:r>
+        <w:rPr>
+          <w:sz w:val="24"/>
+          <w:szCs w:val="24"/>
+          <w:lang w:val="ru-RU"/>
+        </w:rPr>
+        <w:t xml:space="preserve"> </w:t>
+      </w:r>
+      <w:proofErr w:type="gramStart"/>
+      <w:r>
+        <w:rPr>
+          <w:sz w:val="24"/>
+          <w:szCs w:val="24"/>
+        </w:rPr>
+        <w:t>ca</w:t>
+      </w:r>
+      <w:r>
+        <w:rPr>
+          <w:sz w:val="24"/>
+          <w:szCs w:val="24"/>
+          <w:lang w:val="ru-RU"/>
+        </w:rPr>
+        <w:t>.</w:t>
+      </w:r>
+      <w:r>
+        <w:rPr>
+          <w:sz w:val="24"/>
+          <w:szCs w:val="24"/>
+        </w:rPr>
+        <w:t>place</w:t>
+      </w:r>
+      <w:proofErr w:type="gramEnd"/>
     </w:p>
     <w:p>
       <w:pPr>
@@ -37689,15 +37869,17 @@
         <w:rPr>
           <w:sz w:val="24"/>
           <w:szCs w:val="24"/>
-        </w:rPr>
-      </w:pPr>
-    </w:p>
-    <w:p>
-      <w:pPr>
-        <w:spacing w:after="0" w:line="240" w:lineRule="auto"/>
-        <w:rPr>
-          <w:sz w:val="24"/>
-          <w:szCs w:val="24"/>
+          <w:lang w:val="ru-RU"/>
+        </w:rPr>
+      </w:pPr>
+    </w:p>
+    <w:p>
+      <w:pPr>
+        <w:spacing w:after="0" w:line="240" w:lineRule="auto"/>
+        <w:rPr>
+          <w:sz w:val="24"/>
+          <w:szCs w:val="24"/>
+          <w:lang w:val="ru-RU"/>
         </w:rPr>
       </w:pPr>
     </w:p>
@@ -38324,60 +38506,345 @@
     </w:p>
     <w:p>
       <w:pPr>
-        <w:spacing w:after="0" w:line="240" w:lineRule="auto"/>
-        <w:rPr>
-          <w:sz w:val="24"/>
-          <w:szCs w:val="24"/>
-        </w:rPr>
-      </w:pPr>
-      <w:r>
-        <w:rPr>
-          <w:sz w:val="24"/>
-          <w:szCs w:val="24"/>
-        </w:rPr>
-        <w:t>SELECT sc.id AS id,</w:t>
-      </w:r>
-    </w:p>
-    <w:p>
-      <w:pPr>
-        <w:spacing w:after="0" w:line="240" w:lineRule="auto"/>
-        <w:rPr>
-          <w:sz w:val="24"/>
-          <w:szCs w:val="24"/>
-        </w:rPr>
-      </w:pPr>
-      <w:r>
-        <w:rPr>
-          <w:sz w:val="24"/>
-          <w:szCs w:val="24"/>
-        </w:rPr>
-        <w:tab/>
-        <w:t>sc.name AS name,</w:t>
-      </w:r>
-    </w:p>
-    <w:p>
-      <w:pPr>
-        <w:spacing w:after="0" w:line="240" w:lineRule="auto"/>
-        <w:rPr>
-          <w:sz w:val="24"/>
-          <w:szCs w:val="24"/>
-        </w:rPr>
-      </w:pPr>
-      <w:r>
-        <w:rPr>
-          <w:sz w:val="24"/>
-          <w:szCs w:val="24"/>
-        </w:rPr>
+        <w:rPr>
+          <w:sz w:val="24"/>
+          <w:szCs w:val="24"/>
+        </w:rPr>
+      </w:pPr>
+      <w:r>
+        <w:rPr>
+          <w:sz w:val="24"/>
+          <w:szCs w:val="24"/>
+        </w:rPr>
+        <w:t xml:space="preserve">SELECT </w:t>
+      </w:r>
+      <w:proofErr w:type="spellStart"/>
+      <w:r>
+        <w:rPr>
+          <w:sz w:val="24"/>
+          <w:szCs w:val="24"/>
+        </w:rPr>
+        <w:t>o.first_name</w:t>
+      </w:r>
+      <w:proofErr w:type="spellEnd"/>
+      <w:r>
+        <w:rPr>
+          <w:sz w:val="24"/>
+          <w:szCs w:val="24"/>
+        </w:rPr>
+        <w:t xml:space="preserve"> AS </w:t>
+      </w:r>
+      <w:proofErr w:type="spellStart"/>
+      <w:r>
+        <w:rPr>
+          <w:sz w:val="24"/>
+          <w:szCs w:val="24"/>
+        </w:rPr>
+        <w:t>first_name</w:t>
+      </w:r>
+      <w:proofErr w:type="spellEnd"/>
+      <w:r>
+        <w:rPr>
+          <w:sz w:val="24"/>
+          <w:szCs w:val="24"/>
+        </w:rPr>
+        <w:t>,</w:t>
+      </w:r>
+      <w:r>
+        <w:rPr>
+          <w:sz w:val="24"/>
+          <w:szCs w:val="24"/>
+        </w:rPr>
+        <w:br/>
         <w:t xml:space="preserve">    </w:t>
       </w:r>
       <w:proofErr w:type="spellStart"/>
+      <w:r>
+        <w:rPr>
+          <w:sz w:val="24"/>
+          <w:szCs w:val="24"/>
+        </w:rPr>
+        <w:t>o.last_name</w:t>
+      </w:r>
+      <w:proofErr w:type="spellEnd"/>
+      <w:r>
+        <w:rPr>
+          <w:sz w:val="24"/>
+          <w:szCs w:val="24"/>
+        </w:rPr>
+        <w:t xml:space="preserve"> AS </w:t>
+      </w:r>
+      <w:proofErr w:type="spellStart"/>
+      <w:r>
+        <w:rPr>
+          <w:sz w:val="24"/>
+          <w:szCs w:val="24"/>
+        </w:rPr>
+        <w:t>last_name</w:t>
+      </w:r>
+      <w:proofErr w:type="spellEnd"/>
+      <w:r>
+        <w:rPr>
+          <w:sz w:val="24"/>
+          <w:szCs w:val="24"/>
+        </w:rPr>
+        <w:t>,</w:t>
+      </w:r>
+      <w:r>
+        <w:rPr>
+          <w:sz w:val="24"/>
+          <w:szCs w:val="24"/>
+        </w:rPr>
+        <w:br/>
+        <w:t xml:space="preserve">    </w:t>
+      </w:r>
+      <w:proofErr w:type="spellStart"/>
+      <w:r>
+        <w:rPr>
+          <w:sz w:val="24"/>
+          <w:szCs w:val="24"/>
+        </w:rPr>
+        <w:t>o.father_name</w:t>
+      </w:r>
+      <w:proofErr w:type="spellEnd"/>
+      <w:r>
+        <w:rPr>
+          <w:sz w:val="24"/>
+          <w:szCs w:val="24"/>
+        </w:rPr>
+        <w:t xml:space="preserve"> AS </w:t>
+      </w:r>
+      <w:proofErr w:type="spellStart"/>
+      <w:r>
+        <w:rPr>
+          <w:sz w:val="24"/>
+          <w:szCs w:val="24"/>
+        </w:rPr>
+        <w:t>father_name</w:t>
+      </w:r>
+      <w:proofErr w:type="spellEnd"/>
+      <w:r>
+        <w:rPr>
+          <w:sz w:val="24"/>
+          <w:szCs w:val="24"/>
+        </w:rPr>
+        <w:t>,</w:t>
+      </w:r>
+      <w:r>
+        <w:rPr>
+          <w:sz w:val="24"/>
+          <w:szCs w:val="24"/>
+        </w:rPr>
+        <w:br/>
+        <w:t xml:space="preserve">    </w:t>
+      </w:r>
+      <w:proofErr w:type="spellStart"/>
+      <w:r>
+        <w:rPr>
+          <w:sz w:val="24"/>
+          <w:szCs w:val="24"/>
+        </w:rPr>
+        <w:t>organizations.organization_count</w:t>
+      </w:r>
+      <w:proofErr w:type="spellEnd"/>
+      <w:r>
+        <w:rPr>
+          <w:sz w:val="24"/>
+          <w:szCs w:val="24"/>
+        </w:rPr>
+        <w:t xml:space="preserve"> AS </w:t>
+      </w:r>
+      <w:proofErr w:type="spellStart"/>
+      <w:r>
+        <w:rPr>
+          <w:sz w:val="24"/>
+          <w:szCs w:val="24"/>
+        </w:rPr>
+        <w:t>organization_count</w:t>
+      </w:r>
+      <w:proofErr w:type="spellEnd"/>
+      <w:r>
+        <w:rPr>
+          <w:sz w:val="24"/>
+          <w:szCs w:val="24"/>
+        </w:rPr>
+        <w:br/>
+        <w:t>FROM Organizer AS o LEFT JOIN</w:t>
+      </w:r>
+      <w:r>
+        <w:rPr>
+          <w:sz w:val="24"/>
+          <w:szCs w:val="24"/>
+        </w:rPr>
+        <w:br/>
+        <w:t xml:space="preserve">(SELECT io.id AS </w:t>
+      </w:r>
+      <w:proofErr w:type="spellStart"/>
+      <w:r>
+        <w:rPr>
+          <w:sz w:val="24"/>
+          <w:szCs w:val="24"/>
+        </w:rPr>
+        <w:t>iid</w:t>
+      </w:r>
+      <w:proofErr w:type="spellEnd"/>
+      <w:r>
+        <w:rPr>
+          <w:sz w:val="24"/>
+          <w:szCs w:val="24"/>
+        </w:rPr>
+        <w:t>,</w:t>
+      </w:r>
+      <w:r>
+        <w:rPr>
+          <w:sz w:val="24"/>
+          <w:szCs w:val="24"/>
+        </w:rPr>
+        <w:br/>
+        <w:t xml:space="preserve">count(*) AS </w:t>
+      </w:r>
+      <w:proofErr w:type="spellStart"/>
+      <w:r>
+        <w:rPr>
+          <w:sz w:val="24"/>
+          <w:szCs w:val="24"/>
+        </w:rPr>
+        <w:t>organization_count</w:t>
+      </w:r>
+      <w:proofErr w:type="spellEnd"/>
+      <w:r>
+        <w:rPr>
+          <w:sz w:val="24"/>
+          <w:szCs w:val="24"/>
+        </w:rPr>
+        <w:br/>
+        <w:t xml:space="preserve">FROM Organizer AS io JOIN </w:t>
+      </w:r>
+      <w:proofErr w:type="spellStart"/>
+      <w:r>
+        <w:rPr>
+          <w:sz w:val="24"/>
+          <w:szCs w:val="24"/>
+        </w:rPr>
+        <w:t>Organizer_competition</w:t>
+      </w:r>
+      <w:proofErr w:type="spellEnd"/>
+      <w:r>
+        <w:rPr>
+          <w:sz w:val="24"/>
+          <w:szCs w:val="24"/>
+        </w:rPr>
+        <w:t xml:space="preserve"> AS </w:t>
+      </w:r>
+      <w:proofErr w:type="spellStart"/>
+      <w:r>
+        <w:rPr>
+          <w:sz w:val="24"/>
+          <w:szCs w:val="24"/>
+        </w:rPr>
+        <w:t>oc</w:t>
+      </w:r>
+      <w:proofErr w:type="spellEnd"/>
+      <w:r>
+        <w:rPr>
+          <w:sz w:val="24"/>
+          <w:szCs w:val="24"/>
+        </w:rPr>
+        <w:br/>
+        <w:t xml:space="preserve">ON io.id = </w:t>
+      </w:r>
+      <w:proofErr w:type="spellStart"/>
+      <w:r>
+        <w:rPr>
+          <w:sz w:val="24"/>
+          <w:szCs w:val="24"/>
+        </w:rPr>
+        <w:t>oc.organizer_id</w:t>
+      </w:r>
+      <w:proofErr w:type="spellEnd"/>
+      <w:r>
+        <w:rPr>
+          <w:sz w:val="24"/>
+          <w:szCs w:val="24"/>
+        </w:rPr>
+        <w:t xml:space="preserve"> JOIN Competition AS c</w:t>
+      </w:r>
+      <w:r>
+        <w:rPr>
+          <w:sz w:val="24"/>
+          <w:szCs w:val="24"/>
+        </w:rPr>
+        <w:br/>
+      </w:r>
+      <w:r>
+        <w:rPr>
+          <w:sz w:val="24"/>
+          <w:szCs w:val="24"/>
+        </w:rPr>
+        <w:lastRenderedPageBreak/>
+        <w:t xml:space="preserve">ON c.id = </w:t>
+      </w:r>
+      <w:proofErr w:type="spellStart"/>
+      <w:r>
+        <w:rPr>
+          <w:sz w:val="24"/>
+          <w:szCs w:val="24"/>
+        </w:rPr>
+        <w:t>oc.competition_id</w:t>
+      </w:r>
+      <w:proofErr w:type="spellEnd"/>
+      <w:r>
+        <w:rPr>
+          <w:sz w:val="24"/>
+          <w:szCs w:val="24"/>
+        </w:rPr>
+        <w:br/>
+        <w:t xml:space="preserve">WHERE </w:t>
+      </w:r>
+      <w:proofErr w:type="spellStart"/>
+      <w:r>
+        <w:rPr>
+          <w:sz w:val="24"/>
+          <w:szCs w:val="24"/>
+        </w:rPr>
+        <w:t>c.competition_date</w:t>
+      </w:r>
+      <w:proofErr w:type="spellEnd"/>
+      <w:r>
+        <w:rPr>
+          <w:sz w:val="24"/>
+          <w:szCs w:val="24"/>
+        </w:rPr>
+        <w:t xml:space="preserve"> BETWEEN </w:t>
+      </w:r>
+      <w:r>
+        <w:rPr>
+          <w:sz w:val="24"/>
+          <w:szCs w:val="24"/>
+        </w:rPr>
+        <w:t>?</w:t>
+      </w:r>
+      <w:r>
+        <w:rPr>
+          <w:sz w:val="24"/>
+          <w:szCs w:val="24"/>
+        </w:rPr>
+        <w:t xml:space="preserve"> </w:t>
+      </w:r>
       <w:proofErr w:type="gramStart"/>
       <w:r>
         <w:rPr>
           <w:sz w:val="24"/>
           <w:szCs w:val="24"/>
         </w:rPr>
-        <w:t>sc.creation</w:t>
+        <w:t xml:space="preserve">AND </w:t>
+      </w:r>
+      <w:r>
+        <w:rPr>
+          <w:sz w:val="24"/>
+          <w:szCs w:val="24"/>
+        </w:rPr>
+        <w:t>?</w:t>
       </w:r>
       <w:proofErr w:type="gramEnd"/>
       <w:r>
@@ -38385,326 +38852,24 @@
           <w:sz w:val="24"/>
           <w:szCs w:val="24"/>
         </w:rPr>
-        <w:t>_date</w:t>
-      </w:r>
-      <w:proofErr w:type="spellEnd"/>
-      <w:r>
-        <w:rPr>
-          <w:sz w:val="24"/>
-          <w:szCs w:val="24"/>
-        </w:rPr>
-        <w:t xml:space="preserve"> AS </w:t>
-      </w:r>
-      <w:proofErr w:type="spellStart"/>
-      <w:r>
-        <w:rPr>
-          <w:sz w:val="24"/>
-          <w:szCs w:val="24"/>
-        </w:rPr>
-        <w:t>creation_date</w:t>
-      </w:r>
-      <w:proofErr w:type="spellEnd"/>
-      <w:r>
-        <w:rPr>
-          <w:sz w:val="24"/>
-          <w:szCs w:val="24"/>
-        </w:rPr>
-        <w:t>,</w:t>
-      </w:r>
-    </w:p>
-    <w:p>
-      <w:pPr>
-        <w:spacing w:after="0" w:line="240" w:lineRule="auto"/>
-        <w:rPr>
-          <w:sz w:val="24"/>
-          <w:szCs w:val="24"/>
-        </w:rPr>
-      </w:pPr>
-      <w:r>
-        <w:rPr>
-          <w:sz w:val="24"/>
-          <w:szCs w:val="24"/>
-        </w:rPr>
-        <w:t xml:space="preserve">    </w:t>
-      </w:r>
-      <w:proofErr w:type="gramStart"/>
-      <w:r>
-        <w:rPr>
-          <w:sz w:val="24"/>
-          <w:szCs w:val="24"/>
-        </w:rPr>
-        <w:t>count(</w:t>
-      </w:r>
-      <w:proofErr w:type="gramEnd"/>
-      <w:r>
-        <w:rPr>
-          <w:sz w:val="24"/>
-          <w:szCs w:val="24"/>
-        </w:rPr>
-        <w:t>*) AS members</w:t>
-      </w:r>
-    </w:p>
-    <w:p>
-      <w:pPr>
-        <w:spacing w:after="0" w:line="240" w:lineRule="auto"/>
-        <w:rPr>
-          <w:sz w:val="24"/>
-          <w:szCs w:val="24"/>
-        </w:rPr>
-      </w:pPr>
-      <w:r>
-        <w:rPr>
-          <w:sz w:val="24"/>
-          <w:szCs w:val="24"/>
-        </w:rPr>
-        <w:t xml:space="preserve">FROM </w:t>
-      </w:r>
-      <w:proofErr w:type="spellStart"/>
-      <w:r>
-        <w:rPr>
-          <w:sz w:val="24"/>
-          <w:szCs w:val="24"/>
-        </w:rPr>
-        <w:t>Sport_club</w:t>
-      </w:r>
-      <w:proofErr w:type="spellEnd"/>
-      <w:r>
-        <w:rPr>
-          <w:sz w:val="24"/>
-          <w:szCs w:val="24"/>
-        </w:rPr>
-        <w:t xml:space="preserve"> AS </w:t>
-      </w:r>
-      <w:proofErr w:type="spellStart"/>
-      <w:r>
-        <w:rPr>
-          <w:sz w:val="24"/>
-          <w:szCs w:val="24"/>
-        </w:rPr>
-        <w:t>sc</w:t>
-      </w:r>
-      <w:proofErr w:type="spellEnd"/>
-      <w:r>
-        <w:rPr>
-          <w:sz w:val="24"/>
-          <w:szCs w:val="24"/>
-        </w:rPr>
-        <w:t xml:space="preserve"> LEFT JOIN Athlete AS a</w:t>
-      </w:r>
-    </w:p>
-    <w:p>
-      <w:pPr>
-        <w:spacing w:after="0" w:line="240" w:lineRule="auto"/>
-        <w:rPr>
-          <w:sz w:val="24"/>
-          <w:szCs w:val="24"/>
-        </w:rPr>
-      </w:pPr>
-      <w:r>
-        <w:rPr>
-          <w:sz w:val="24"/>
-          <w:szCs w:val="24"/>
-        </w:rPr>
-        <w:t xml:space="preserve">ON sc.id = </w:t>
-      </w:r>
-      <w:proofErr w:type="spellStart"/>
-      <w:proofErr w:type="gramStart"/>
-      <w:r>
-        <w:rPr>
-          <w:sz w:val="24"/>
-          <w:szCs w:val="24"/>
-        </w:rPr>
-        <w:t>a.club</w:t>
-      </w:r>
-      <w:proofErr w:type="gramEnd"/>
-      <w:r>
-        <w:rPr>
-          <w:sz w:val="24"/>
-          <w:szCs w:val="24"/>
-        </w:rPr>
-        <w:t>_id</w:t>
-      </w:r>
-      <w:proofErr w:type="spellEnd"/>
-      <w:r>
-        <w:rPr>
-          <w:sz w:val="24"/>
-          <w:szCs w:val="24"/>
-        </w:rPr>
-        <w:t xml:space="preserve"> JOIN </w:t>
-      </w:r>
-      <w:proofErr w:type="spellStart"/>
-      <w:r>
-        <w:rPr>
-          <w:sz w:val="24"/>
-          <w:szCs w:val="24"/>
-        </w:rPr>
-        <w:t>Competition_athlete</w:t>
-      </w:r>
-      <w:proofErr w:type="spellEnd"/>
-      <w:r>
-        <w:rPr>
-          <w:sz w:val="24"/>
-          <w:szCs w:val="24"/>
-        </w:rPr>
-        <w:t xml:space="preserve"> AS ca</w:t>
-      </w:r>
-    </w:p>
-    <w:p>
-      <w:pPr>
-        <w:spacing w:after="0" w:line="240" w:lineRule="auto"/>
-        <w:rPr>
-          <w:sz w:val="24"/>
-          <w:szCs w:val="24"/>
-        </w:rPr>
-      </w:pPr>
-      <w:r>
-        <w:rPr>
-          <w:sz w:val="24"/>
-          <w:szCs w:val="24"/>
-        </w:rPr>
-        <w:t xml:space="preserve">ON sc.id = </w:t>
-      </w:r>
-      <w:proofErr w:type="spellStart"/>
-      <w:proofErr w:type="gramStart"/>
-      <w:r>
-        <w:rPr>
-          <w:sz w:val="24"/>
-          <w:szCs w:val="24"/>
-        </w:rPr>
-        <w:t>ca.athlete</w:t>
-      </w:r>
-      <w:proofErr w:type="gramEnd"/>
-      <w:r>
-        <w:rPr>
-          <w:sz w:val="24"/>
-          <w:szCs w:val="24"/>
-        </w:rPr>
-        <w:t>_id</w:t>
-      </w:r>
-      <w:proofErr w:type="spellEnd"/>
-      <w:r>
-        <w:rPr>
-          <w:sz w:val="24"/>
-          <w:szCs w:val="24"/>
-        </w:rPr>
-        <w:t xml:space="preserve"> JOIN Competition c</w:t>
-      </w:r>
-    </w:p>
-    <w:p>
-      <w:pPr>
-        <w:spacing w:after="0" w:line="240" w:lineRule="auto"/>
-        <w:rPr>
-          <w:sz w:val="24"/>
-          <w:szCs w:val="24"/>
-        </w:rPr>
-      </w:pPr>
-      <w:r>
-        <w:rPr>
-          <w:sz w:val="24"/>
-          <w:szCs w:val="24"/>
-        </w:rPr>
-        <w:t xml:space="preserve">ON c.id = </w:t>
-      </w:r>
-      <w:proofErr w:type="spellStart"/>
-      <w:proofErr w:type="gramStart"/>
-      <w:r>
-        <w:rPr>
-          <w:sz w:val="24"/>
-          <w:szCs w:val="24"/>
-        </w:rPr>
-        <w:t>ca.competition</w:t>
-      </w:r>
-      <w:proofErr w:type="gramEnd"/>
-      <w:r>
-        <w:rPr>
-          <w:sz w:val="24"/>
-          <w:szCs w:val="24"/>
-        </w:rPr>
-        <w:t>_id</w:t>
-      </w:r>
-      <w:proofErr w:type="spellEnd"/>
-    </w:p>
-    <w:p>
-      <w:pPr>
-        <w:spacing w:after="0" w:line="240" w:lineRule="auto"/>
-        <w:rPr>
-          <w:sz w:val="24"/>
-          <w:szCs w:val="24"/>
-        </w:rPr>
-      </w:pPr>
-      <w:r>
-        <w:rPr>
-          <w:sz w:val="24"/>
-          <w:szCs w:val="24"/>
-        </w:rPr>
-        <w:t xml:space="preserve">WHERE </w:t>
-      </w:r>
-      <w:proofErr w:type="spellStart"/>
-      <w:proofErr w:type="gramStart"/>
-      <w:r>
-        <w:rPr>
-          <w:sz w:val="24"/>
-          <w:szCs w:val="24"/>
-        </w:rPr>
-        <w:t>c.competition</w:t>
-      </w:r>
-      <w:proofErr w:type="gramEnd"/>
-      <w:r>
-        <w:rPr>
-          <w:sz w:val="24"/>
-          <w:szCs w:val="24"/>
-        </w:rPr>
-        <w:t>_date</w:t>
-      </w:r>
-      <w:proofErr w:type="spellEnd"/>
-      <w:r>
-        <w:rPr>
-          <w:sz w:val="24"/>
-          <w:szCs w:val="24"/>
-        </w:rPr>
-        <w:t xml:space="preserve"> BETWEEN ? </w:t>
-      </w:r>
-      <w:proofErr w:type="gramStart"/>
-      <w:r>
-        <w:rPr>
-          <w:sz w:val="24"/>
-          <w:szCs w:val="24"/>
-        </w:rPr>
-        <w:t>AND ?</w:t>
-      </w:r>
-      <w:proofErr w:type="gramEnd"/>
-    </w:p>
-    <w:p>
-      <w:pPr>
-        <w:spacing w:after="0" w:line="240" w:lineRule="auto"/>
-        <w:rPr>
-          <w:sz w:val="24"/>
-          <w:szCs w:val="24"/>
-        </w:rPr>
-      </w:pPr>
-      <w:r>
-        <w:rPr>
-          <w:sz w:val="24"/>
-          <w:szCs w:val="24"/>
-        </w:rPr>
-        <w:t xml:space="preserve">GROUP BY sc.id, sc.name, </w:t>
-      </w:r>
-      <w:proofErr w:type="spellStart"/>
-      <w:proofErr w:type="gramStart"/>
-      <w:r>
-        <w:rPr>
-          <w:sz w:val="24"/>
-          <w:szCs w:val="24"/>
-        </w:rPr>
-        <w:t>sc.creation</w:t>
-      </w:r>
-      <w:proofErr w:type="gramEnd"/>
-      <w:r>
-        <w:rPr>
-          <w:sz w:val="24"/>
-          <w:szCs w:val="24"/>
-        </w:rPr>
-        <w:t>_date</w:t>
+        <w:br/>
+        <w:t>GROUP BY io.id) AS organizations</w:t>
+      </w:r>
+      <w:r>
+        <w:rPr>
+          <w:sz w:val="24"/>
+          <w:szCs w:val="24"/>
+        </w:rPr>
+        <w:br/>
+        <w:t xml:space="preserve">ON o.id = </w:t>
+      </w:r>
+      <w:proofErr w:type="spellStart"/>
+      <w:r>
+        <w:rPr>
+          <w:sz w:val="24"/>
+          <w:szCs w:val="24"/>
+        </w:rPr>
+        <w:t>organizations.iid</w:t>
       </w:r>
       <w:proofErr w:type="spellEnd"/>
     </w:p>
@@ -39003,23 +39168,87 @@
           <w:sz w:val="24"/>
           <w:szCs w:val="24"/>
         </w:rPr>
-        <w:t xml:space="preserve">    CASE</w:t>
-      </w:r>
-    </w:p>
-    <w:p>
-      <w:pPr>
-        <w:spacing w:after="0" w:line="240" w:lineRule="auto"/>
-        <w:rPr>
-          <w:sz w:val="24"/>
-          <w:szCs w:val="24"/>
-        </w:rPr>
-      </w:pPr>
-      <w:r>
-        <w:rPr>
-          <w:sz w:val="24"/>
-          <w:szCs w:val="24"/>
-        </w:rPr>
-        <w:t xml:space="preserve">        WHEN </w:t>
+        <w:t xml:space="preserve">    </w:t>
+      </w:r>
+      <w:r>
+        <w:rPr>
+          <w:sz w:val="24"/>
+          <w:szCs w:val="24"/>
+        </w:rPr>
+        <w:t>tq.name AS qualification</w:t>
+      </w:r>
+    </w:p>
+    <w:p>
+      <w:pPr>
+        <w:spacing w:after="0" w:line="240" w:lineRule="auto"/>
+        <w:rPr>
+          <w:sz w:val="24"/>
+          <w:szCs w:val="24"/>
+        </w:rPr>
+      </w:pPr>
+      <w:r>
+        <w:rPr>
+          <w:sz w:val="24"/>
+          <w:szCs w:val="24"/>
+        </w:rPr>
+        <w:t xml:space="preserve">    FROM Trainer AS </w:t>
+      </w:r>
+      <w:proofErr w:type="spellStart"/>
+      <w:r>
+        <w:rPr>
+          <w:sz w:val="24"/>
+          <w:szCs w:val="24"/>
+        </w:rPr>
+        <w:t>t</w:t>
+      </w:r>
+      <w:proofErr w:type="spellEnd"/>
+      <w:r>
+        <w:rPr>
+          <w:sz w:val="24"/>
+          <w:szCs w:val="24"/>
+        </w:rPr>
+        <w:t xml:space="preserve"> JOIN </w:t>
+      </w:r>
+      <w:proofErr w:type="spellStart"/>
+      <w:r>
+        <w:rPr>
+          <w:sz w:val="24"/>
+          <w:szCs w:val="24"/>
+        </w:rPr>
+        <w:t>Trainer_sport</w:t>
+      </w:r>
+      <w:proofErr w:type="spellEnd"/>
+      <w:r>
+        <w:rPr>
+          <w:sz w:val="24"/>
+          <w:szCs w:val="24"/>
+        </w:rPr>
+        <w:t xml:space="preserve"> AS </w:t>
+      </w:r>
+      <w:proofErr w:type="spellStart"/>
+      <w:r>
+        <w:rPr>
+          <w:sz w:val="24"/>
+          <w:szCs w:val="24"/>
+        </w:rPr>
+        <w:t>ts</w:t>
+      </w:r>
+      <w:proofErr w:type="spellEnd"/>
+    </w:p>
+    <w:p>
+      <w:pPr>
+        <w:spacing w:after="0" w:line="240" w:lineRule="auto"/>
+        <w:rPr>
+          <w:sz w:val="24"/>
+          <w:szCs w:val="24"/>
+        </w:rPr>
+      </w:pPr>
+      <w:r>
+        <w:rPr>
+          <w:sz w:val="24"/>
+          <w:szCs w:val="24"/>
+        </w:rPr>
+        <w:t xml:space="preserve">ON t.id = </w:t>
       </w:r>
       <w:proofErr w:type="spellStart"/>
       <w:proofErr w:type="gramStart"/>
@@ -39028,6 +39257,72 @@
           <w:sz w:val="24"/>
           <w:szCs w:val="24"/>
         </w:rPr>
+        <w:t>ts.trainer</w:t>
+      </w:r>
+      <w:proofErr w:type="gramEnd"/>
+      <w:r>
+        <w:rPr>
+          <w:sz w:val="24"/>
+          <w:szCs w:val="24"/>
+        </w:rPr>
+        <w:t>_id</w:t>
+      </w:r>
+      <w:proofErr w:type="spellEnd"/>
+      <w:r>
+        <w:rPr>
+          <w:sz w:val="24"/>
+          <w:szCs w:val="24"/>
+        </w:rPr>
+        <w:t xml:space="preserve"> LEFT JOIN </w:t>
+      </w:r>
+      <w:proofErr w:type="spellStart"/>
+      <w:r>
+        <w:rPr>
+          <w:sz w:val="24"/>
+          <w:szCs w:val="24"/>
+        </w:rPr>
+        <w:t>Trainer_qualification</w:t>
+      </w:r>
+      <w:proofErr w:type="spellEnd"/>
+      <w:r>
+        <w:rPr>
+          <w:sz w:val="24"/>
+          <w:szCs w:val="24"/>
+        </w:rPr>
+        <w:t xml:space="preserve"> AS </w:t>
+      </w:r>
+      <w:proofErr w:type="spellStart"/>
+      <w:r>
+        <w:rPr>
+          <w:sz w:val="24"/>
+          <w:szCs w:val="24"/>
+        </w:rPr>
+        <w:t>tq</w:t>
+      </w:r>
+      <w:proofErr w:type="spellEnd"/>
+    </w:p>
+    <w:p>
+      <w:pPr>
+        <w:spacing w:after="0" w:line="240" w:lineRule="auto"/>
+        <w:rPr>
+          <w:sz w:val="24"/>
+          <w:szCs w:val="24"/>
+        </w:rPr>
+      </w:pPr>
+      <w:r>
+        <w:rPr>
+          <w:sz w:val="24"/>
+          <w:szCs w:val="24"/>
+        </w:rPr>
+        <w:t xml:space="preserve">ON </w:t>
+      </w:r>
+      <w:proofErr w:type="spellStart"/>
+      <w:proofErr w:type="gramStart"/>
+      <w:r>
+        <w:rPr>
+          <w:sz w:val="24"/>
+          <w:szCs w:val="24"/>
+        </w:rPr>
         <w:t>ts.qualification</w:t>
       </w:r>
       <w:proofErr w:type="gramEnd"/>
@@ -39044,33 +39339,24 @@
           <w:sz w:val="24"/>
           <w:szCs w:val="24"/>
         </w:rPr>
-        <w:t xml:space="preserve"> IS NULL</w:t>
-      </w:r>
-    </w:p>
-    <w:p>
-      <w:pPr>
-        <w:spacing w:after="0" w:line="240" w:lineRule="auto"/>
-        <w:rPr>
-          <w:sz w:val="24"/>
-          <w:szCs w:val="24"/>
-        </w:rPr>
-      </w:pPr>
-      <w:r>
-        <w:rPr>
-          <w:sz w:val="24"/>
-          <w:szCs w:val="24"/>
-        </w:rPr>
-        <w:t xml:space="preserve">            THEN '</w:t>
-      </w:r>
-      <w:proofErr w:type="spellStart"/>
-      <w:r>
-        <w:rPr>
-          <w:sz w:val="24"/>
-          <w:szCs w:val="24"/>
-        </w:rPr>
-        <w:t>Нет</w:t>
-      </w:r>
-      <w:proofErr w:type="spellEnd"/>
+        <w:t xml:space="preserve"> = tq.id</w:t>
+      </w:r>
+    </w:p>
+    <w:p>
+      <w:pPr>
+        <w:spacing w:after="0" w:line="240" w:lineRule="auto"/>
+        <w:rPr>
+          <w:sz w:val="24"/>
+          <w:szCs w:val="24"/>
+        </w:rPr>
+      </w:pPr>
+      <w:r>
+        <w:rPr>
+          <w:sz w:val="24"/>
+          <w:szCs w:val="24"/>
+        </w:rPr>
+        <w:t>WHERE</w:t>
+      </w:r>
       <w:r>
         <w:rPr>
           <w:sz w:val="24"/>
@@ -39079,102 +39365,34 @@
         <w:t xml:space="preserve"> </w:t>
       </w:r>
       <w:proofErr w:type="spellStart"/>
-      <w:r>
-        <w:rPr>
-          <w:sz w:val="24"/>
-          <w:szCs w:val="24"/>
-        </w:rPr>
-        <w:t>квалификации</w:t>
-      </w:r>
-      <w:proofErr w:type="spellEnd"/>
-      <w:r>
-        <w:rPr>
-          <w:sz w:val="24"/>
-          <w:szCs w:val="24"/>
-        </w:rPr>
-        <w:t>'</w:t>
-      </w:r>
-    </w:p>
-    <w:p>
-      <w:pPr>
-        <w:spacing w:after="0" w:line="240" w:lineRule="auto"/>
-        <w:rPr>
-          <w:sz w:val="24"/>
-          <w:szCs w:val="24"/>
-        </w:rPr>
-      </w:pPr>
-      <w:r>
-        <w:rPr>
-          <w:sz w:val="24"/>
-          <w:szCs w:val="24"/>
-        </w:rPr>
-        <w:t xml:space="preserve">        ELSE</w:t>
-      </w:r>
-    </w:p>
-    <w:p>
-      <w:pPr>
-        <w:spacing w:after="0" w:line="240" w:lineRule="auto"/>
-        <w:rPr>
-          <w:sz w:val="24"/>
-          <w:szCs w:val="24"/>
-        </w:rPr>
-      </w:pPr>
-      <w:r>
-        <w:rPr>
-          <w:sz w:val="24"/>
-          <w:szCs w:val="24"/>
-        </w:rPr>
-        <w:t xml:space="preserve">            (SELECT tq.name FROM </w:t>
-      </w:r>
-      <w:proofErr w:type="spellStart"/>
-      <w:r>
-        <w:rPr>
-          <w:sz w:val="24"/>
-          <w:szCs w:val="24"/>
-        </w:rPr>
-        <w:t>Trainer_qualification</w:t>
-      </w:r>
-      <w:proofErr w:type="spellEnd"/>
-      <w:r>
-        <w:rPr>
-          <w:sz w:val="24"/>
-          <w:szCs w:val="24"/>
-        </w:rPr>
-        <w:t xml:space="preserve"> </w:t>
-      </w:r>
-      <w:proofErr w:type="spellStart"/>
-      <w:r>
-        <w:rPr>
-          <w:sz w:val="24"/>
-          <w:szCs w:val="24"/>
-        </w:rPr>
-        <w:t>tq</w:t>
-      </w:r>
-      <w:proofErr w:type="spellEnd"/>
-    </w:p>
-    <w:p>
-      <w:pPr>
-        <w:spacing w:after="0" w:line="240" w:lineRule="auto"/>
-        <w:rPr>
-          <w:sz w:val="24"/>
-          <w:szCs w:val="24"/>
-        </w:rPr>
-      </w:pPr>
-      <w:r>
-        <w:rPr>
-          <w:sz w:val="24"/>
-          <w:szCs w:val="24"/>
-        </w:rPr>
-        <w:t xml:space="preserve">            WHERE tq.id = </w:t>
-      </w:r>
-      <w:proofErr w:type="spellStart"/>
       <w:proofErr w:type="gramStart"/>
       <w:r>
         <w:rPr>
           <w:sz w:val="24"/>
           <w:szCs w:val="24"/>
         </w:rPr>
-        <w:t>ts.qualification</w:t>
+        <w:t>t</w:t>
+      </w:r>
+      <w:r>
+        <w:rPr>
+          <w:sz w:val="24"/>
+          <w:szCs w:val="24"/>
+        </w:rPr>
+        <w:t>s</w:t>
+      </w:r>
+      <w:r>
+        <w:rPr>
+          <w:sz w:val="24"/>
+          <w:szCs w:val="24"/>
+        </w:rPr>
+        <w:t>.</w:t>
+      </w:r>
+      <w:r>
+        <w:rPr>
+          <w:sz w:val="24"/>
+          <w:szCs w:val="24"/>
+        </w:rPr>
+        <w:t>sport</w:t>
       </w:r>
       <w:proofErr w:type="gramEnd"/>
       <w:r>
@@ -39182,210 +39400,7 @@
           <w:sz w:val="24"/>
           <w:szCs w:val="24"/>
         </w:rPr>
-        <w:t>_id</w:t>
-      </w:r>
-      <w:proofErr w:type="spellEnd"/>
-      <w:r>
-        <w:rPr>
-          <w:sz w:val="24"/>
-          <w:szCs w:val="24"/>
-        </w:rPr>
-        <w:t>)</w:t>
-      </w:r>
-    </w:p>
-    <w:p>
-      <w:pPr>
-        <w:spacing w:after="0" w:line="240" w:lineRule="auto"/>
-        <w:rPr>
-          <w:sz w:val="24"/>
-          <w:szCs w:val="24"/>
-        </w:rPr>
-      </w:pPr>
-      <w:r>
-        <w:rPr>
-          <w:sz w:val="24"/>
-          <w:szCs w:val="24"/>
-        </w:rPr>
-        <w:t xml:space="preserve">    END AS qualification,</w:t>
-      </w:r>
-    </w:p>
-    <w:p>
-      <w:pPr>
-        <w:spacing w:after="0" w:line="240" w:lineRule="auto"/>
-        <w:rPr>
-          <w:sz w:val="24"/>
-          <w:szCs w:val="24"/>
-        </w:rPr>
-      </w:pPr>
-      <w:r>
-        <w:rPr>
-          <w:sz w:val="24"/>
-          <w:szCs w:val="24"/>
-        </w:rPr>
-        <w:t xml:space="preserve">    FROM Trainer AS </w:t>
-      </w:r>
-      <w:proofErr w:type="spellStart"/>
-      <w:r>
-        <w:rPr>
-          <w:sz w:val="24"/>
-          <w:szCs w:val="24"/>
-        </w:rPr>
-        <w:t>t</w:t>
-      </w:r>
-      <w:proofErr w:type="spellEnd"/>
-      <w:r>
-        <w:rPr>
-          <w:sz w:val="24"/>
-          <w:szCs w:val="24"/>
-        </w:rPr>
-        <w:t xml:space="preserve"> JOIN </w:t>
-      </w:r>
-      <w:proofErr w:type="spellStart"/>
-      <w:r>
-        <w:rPr>
-          <w:sz w:val="24"/>
-          <w:szCs w:val="24"/>
-        </w:rPr>
-        <w:t>Trainer_sport</w:t>
-      </w:r>
-      <w:proofErr w:type="spellEnd"/>
-      <w:r>
-        <w:rPr>
-          <w:sz w:val="24"/>
-          <w:szCs w:val="24"/>
-        </w:rPr>
-        <w:t xml:space="preserve"> AS </w:t>
-      </w:r>
-      <w:proofErr w:type="spellStart"/>
-      <w:r>
-        <w:rPr>
-          <w:sz w:val="24"/>
-          <w:szCs w:val="24"/>
-        </w:rPr>
-        <w:t>ts</w:t>
-      </w:r>
-      <w:proofErr w:type="spellEnd"/>
-    </w:p>
-    <w:p>
-      <w:pPr>
-        <w:spacing w:after="0" w:line="240" w:lineRule="auto"/>
-        <w:rPr>
-          <w:sz w:val="24"/>
-          <w:szCs w:val="24"/>
-        </w:rPr>
-      </w:pPr>
-      <w:r>
-        <w:rPr>
-          <w:sz w:val="24"/>
-          <w:szCs w:val="24"/>
-        </w:rPr>
-        <w:t xml:space="preserve">ON t.id = </w:t>
-      </w:r>
-      <w:proofErr w:type="spellStart"/>
-      <w:proofErr w:type="gramStart"/>
-      <w:r>
-        <w:rPr>
-          <w:sz w:val="24"/>
-          <w:szCs w:val="24"/>
-        </w:rPr>
-        <w:t>ts.trainer</w:t>
-      </w:r>
-      <w:proofErr w:type="gramEnd"/>
-      <w:r>
-        <w:rPr>
-          <w:sz w:val="24"/>
-          <w:szCs w:val="24"/>
-        </w:rPr>
-        <w:t>_id</w:t>
-      </w:r>
-      <w:proofErr w:type="spellEnd"/>
-      <w:r>
-        <w:rPr>
-          <w:sz w:val="24"/>
-          <w:szCs w:val="24"/>
-        </w:rPr>
-        <w:t xml:space="preserve"> JOIN Sport AS s</w:t>
-      </w:r>
-    </w:p>
-    <w:p>
-      <w:pPr>
-        <w:spacing w:after="0" w:line="240" w:lineRule="auto"/>
-        <w:rPr>
-          <w:sz w:val="24"/>
-          <w:szCs w:val="24"/>
-        </w:rPr>
-      </w:pPr>
-      <w:r>
-        <w:rPr>
-          <w:sz w:val="24"/>
-          <w:szCs w:val="24"/>
-        </w:rPr>
-        <w:t xml:space="preserve">ON </w:t>
-      </w:r>
-      <w:proofErr w:type="spellStart"/>
-      <w:proofErr w:type="gramStart"/>
-      <w:r>
-        <w:rPr>
-          <w:sz w:val="24"/>
-          <w:szCs w:val="24"/>
-        </w:rPr>
-        <w:t>ts.sport</w:t>
-      </w:r>
-      <w:proofErr w:type="gramEnd"/>
-      <w:r>
-        <w:rPr>
-          <w:sz w:val="24"/>
-          <w:szCs w:val="24"/>
-        </w:rPr>
-        <w:t>_id</w:t>
-      </w:r>
-      <w:proofErr w:type="spellEnd"/>
-      <w:r>
-        <w:rPr>
-          <w:sz w:val="24"/>
-          <w:szCs w:val="24"/>
-        </w:rPr>
-        <w:t xml:space="preserve"> = s.id</w:t>
-      </w:r>
-    </w:p>
-    <w:p>
-      <w:pPr>
-        <w:spacing w:after="0" w:line="240" w:lineRule="auto"/>
-        <w:rPr>
-          <w:sz w:val="24"/>
-          <w:szCs w:val="24"/>
-          <w:lang w:val="ru-RU"/>
-        </w:rPr>
-      </w:pPr>
-      <w:r>
-        <w:rPr>
-          <w:sz w:val="24"/>
-          <w:szCs w:val="24"/>
-        </w:rPr>
-        <w:t>WHERE</w:t>
-      </w:r>
-      <w:r>
-        <w:rPr>
-          <w:sz w:val="24"/>
-          <w:szCs w:val="24"/>
-          <w:lang w:val="ru-RU"/>
-        </w:rPr>
-        <w:t xml:space="preserve"> </w:t>
-      </w:r>
-      <w:r>
-        <w:rPr>
-          <w:sz w:val="24"/>
-          <w:szCs w:val="24"/>
-        </w:rPr>
-        <w:t>s</w:t>
-      </w:r>
-      <w:r>
-        <w:rPr>
-          <w:sz w:val="24"/>
-          <w:szCs w:val="24"/>
-          <w:lang w:val="ru-RU"/>
-        </w:rPr>
-        <w:t>.</w:t>
+        <w:t>_</w:t>
       </w:r>
       <w:r>
         <w:rPr>
@@ -39394,24 +39409,14 @@
         </w:rPr>
         <w:t>id</w:t>
       </w:r>
-      <w:r>
-        <w:rPr>
-          <w:sz w:val="24"/>
-          <w:szCs w:val="24"/>
-          <w:lang w:val="ru-RU"/>
-        </w:rPr>
-        <w:t xml:space="preserve"> </w:t>
-      </w:r>
-      <w:proofErr w:type="gramStart"/>
-      <w:r>
-        <w:rPr>
-          <w:sz w:val="24"/>
-          <w:szCs w:val="24"/>
-          <w:lang w:val="ru-RU"/>
-        </w:rPr>
-        <w:t>= ?</w:t>
-      </w:r>
-      <w:proofErr w:type="gramEnd"/>
+      <w:proofErr w:type="spellEnd"/>
+      <w:r>
+        <w:rPr>
+          <w:sz w:val="24"/>
+          <w:szCs w:val="24"/>
+        </w:rPr>
+        <w:t xml:space="preserve"> = ?</w:t>
+      </w:r>
     </w:p>
     <w:p>
       <w:pPr>
@@ -39422,17 +39427,15 @@
         <w:rPr>
           <w:sz w:val="24"/>
           <w:szCs w:val="24"/>
-          <w:lang w:val="ru-RU"/>
-        </w:rPr>
-      </w:pPr>
-    </w:p>
-    <w:p>
-      <w:pPr>
-        <w:spacing w:after="0" w:line="240" w:lineRule="auto"/>
-        <w:rPr>
-          <w:sz w:val="24"/>
-          <w:szCs w:val="24"/>
-          <w:lang w:val="ru-RU"/>
+        </w:rPr>
+      </w:pPr>
+    </w:p>
+    <w:p>
+      <w:pPr>
+        <w:spacing w:after="0" w:line="240" w:lineRule="auto"/>
+        <w:rPr>
+          <w:sz w:val="24"/>
+          <w:szCs w:val="24"/>
         </w:rPr>
       </w:pPr>
     </w:p>
@@ -39532,7 +39535,7 @@
           <w:sz w:val="24"/>
           <w:szCs w:val="24"/>
         </w:rPr>
-        <w:tab/>
+        <w:t xml:space="preserve">    </w:t>
       </w:r>
       <w:proofErr w:type="spellStart"/>
       <w:proofErr w:type="gramStart"/>
@@ -39982,7 +39985,7 @@
           <w:sz w:val="24"/>
           <w:szCs w:val="24"/>
         </w:rPr>
-        <w:tab/>
+        <w:t xml:space="preserve">    </w:t>
       </w:r>
       <w:proofErr w:type="spellStart"/>
       <w:proofErr w:type="gramStart"/>
@@ -40148,12 +40151,110 @@
         </w:rPr>
         <w:t xml:space="preserve">    </w:t>
       </w:r>
+      <w:proofErr w:type="spellStart"/>
       <w:proofErr w:type="gramStart"/>
       <w:r>
         <w:rPr>
           <w:sz w:val="24"/>
           <w:szCs w:val="24"/>
         </w:rPr>
+        <w:t>organizations.organization</w:t>
+      </w:r>
+      <w:proofErr w:type="gramEnd"/>
+      <w:r>
+        <w:rPr>
+          <w:sz w:val="24"/>
+          <w:szCs w:val="24"/>
+        </w:rPr>
+        <w:t>_count</w:t>
+      </w:r>
+      <w:proofErr w:type="spellEnd"/>
+      <w:r>
+        <w:rPr>
+          <w:sz w:val="24"/>
+          <w:szCs w:val="24"/>
+        </w:rPr>
+        <w:t xml:space="preserve"> AS </w:t>
+      </w:r>
+      <w:proofErr w:type="spellStart"/>
+      <w:r>
+        <w:rPr>
+          <w:sz w:val="24"/>
+          <w:szCs w:val="24"/>
+        </w:rPr>
+        <w:t>organization_count</w:t>
+      </w:r>
+      <w:proofErr w:type="spellEnd"/>
+    </w:p>
+    <w:p>
+      <w:pPr>
+        <w:spacing w:after="0" w:line="240" w:lineRule="auto"/>
+        <w:rPr>
+          <w:sz w:val="24"/>
+          <w:szCs w:val="24"/>
+        </w:rPr>
+      </w:pPr>
+      <w:r>
+        <w:rPr>
+          <w:sz w:val="24"/>
+          <w:szCs w:val="24"/>
+        </w:rPr>
+        <w:t>FROM Organizer AS o LEFT JOIN</w:t>
+      </w:r>
+    </w:p>
+    <w:p>
+      <w:pPr>
+        <w:spacing w:after="0" w:line="240" w:lineRule="auto"/>
+        <w:rPr>
+          <w:sz w:val="24"/>
+          <w:szCs w:val="24"/>
+        </w:rPr>
+      </w:pPr>
+      <w:r>
+        <w:rPr>
+          <w:sz w:val="24"/>
+          <w:szCs w:val="24"/>
+        </w:rPr>
+        <w:t>(SELECT io.id AS</w:t>
+      </w:r>
+      <w:r>
+        <w:rPr>
+          <w:sz w:val="24"/>
+          <w:szCs w:val="24"/>
+        </w:rPr>
+        <w:t xml:space="preserve"> </w:t>
+      </w:r>
+      <w:proofErr w:type="spellStart"/>
+      <w:r>
+        <w:rPr>
+          <w:sz w:val="24"/>
+          <w:szCs w:val="24"/>
+        </w:rPr>
+        <w:t>iid</w:t>
+      </w:r>
+      <w:proofErr w:type="spellEnd"/>
+      <w:r>
+        <w:rPr>
+          <w:sz w:val="24"/>
+          <w:szCs w:val="24"/>
+        </w:rPr>
+        <w:t>,</w:t>
+      </w:r>
+    </w:p>
+    <w:p>
+      <w:pPr>
+        <w:spacing w:after="0" w:line="240" w:lineRule="auto"/>
+        <w:rPr>
+          <w:sz w:val="24"/>
+          <w:szCs w:val="24"/>
+        </w:rPr>
+      </w:pPr>
+      <w:proofErr w:type="gramStart"/>
+      <w:r>
+        <w:rPr>
+          <w:sz w:val="24"/>
+          <w:szCs w:val="24"/>
+        </w:rPr>
         <w:t>count(</w:t>
       </w:r>
       <w:proofErr w:type="gramEnd"/>
@@ -40162,23 +40263,53 @@
           <w:sz w:val="24"/>
           <w:szCs w:val="24"/>
         </w:rPr>
-        <w:t>*) AS organizations</w:t>
-      </w:r>
-    </w:p>
-    <w:p>
-      <w:pPr>
-        <w:spacing w:after="0" w:line="240" w:lineRule="auto"/>
-        <w:rPr>
-          <w:sz w:val="24"/>
-          <w:szCs w:val="24"/>
-        </w:rPr>
-      </w:pPr>
-      <w:r>
-        <w:rPr>
-          <w:sz w:val="24"/>
-          <w:szCs w:val="24"/>
-        </w:rPr>
-        <w:t xml:space="preserve">FROM Organizer AS o LEFT JOIN </w:t>
+        <w:t xml:space="preserve">*) AS </w:t>
+      </w:r>
+      <w:proofErr w:type="spellStart"/>
+      <w:r>
+        <w:rPr>
+          <w:sz w:val="24"/>
+          <w:szCs w:val="24"/>
+        </w:rPr>
+        <w:t>organiz</w:t>
+      </w:r>
+      <w:r>
+        <w:rPr>
+          <w:sz w:val="24"/>
+          <w:szCs w:val="24"/>
+        </w:rPr>
+        <w:t>ation_count</w:t>
+      </w:r>
+      <w:proofErr w:type="spellEnd"/>
+    </w:p>
+    <w:p>
+      <w:pPr>
+        <w:spacing w:after="0" w:line="240" w:lineRule="auto"/>
+        <w:rPr>
+          <w:sz w:val="24"/>
+          <w:szCs w:val="24"/>
+        </w:rPr>
+      </w:pPr>
+      <w:r>
+        <w:rPr>
+          <w:sz w:val="24"/>
+          <w:szCs w:val="24"/>
+        </w:rPr>
+        <w:t xml:space="preserve">FROM Organizer AS </w:t>
+      </w:r>
+      <w:r>
+        <w:rPr>
+          <w:sz w:val="24"/>
+          <w:szCs w:val="24"/>
+        </w:rPr>
+        <w:t>i</w:t>
+      </w:r>
+      <w:r>
+        <w:rPr>
+          <w:sz w:val="24"/>
+          <w:szCs w:val="24"/>
+        </w:rPr>
+        <w:t xml:space="preserve">o JOIN </w:t>
       </w:r>
       <w:proofErr w:type="spellStart"/>
       <w:r>
@@ -40294,6 +40425,7 @@
           <w:sz w:val="24"/>
           <w:szCs w:val="24"/>
         </w:rPr>
+        <w:lastRenderedPageBreak/>
         <w:t xml:space="preserve">WHERE </w:t>
       </w:r>
       <w:proofErr w:type="spellStart"/>
@@ -40330,70 +40462,36 @@
         <w:t>AND ?</w:t>
       </w:r>
       <w:proofErr w:type="gramEnd"/>
-    </w:p>
-    <w:p>
-      <w:pPr>
-        <w:spacing w:after="0" w:line="240" w:lineRule="auto"/>
-        <w:rPr>
-          <w:sz w:val="24"/>
-          <w:szCs w:val="24"/>
-        </w:rPr>
-      </w:pPr>
-      <w:r>
-        <w:rPr>
-          <w:sz w:val="24"/>
-          <w:szCs w:val="24"/>
-        </w:rPr>
-        <w:t xml:space="preserve">GROUP BY o.id, </w:t>
-      </w:r>
-      <w:proofErr w:type="spellStart"/>
-      <w:proofErr w:type="gramStart"/>
-      <w:r>
-        <w:rPr>
-          <w:sz w:val="24"/>
-          <w:szCs w:val="24"/>
-        </w:rPr>
-        <w:t>o.first</w:t>
-      </w:r>
-      <w:proofErr w:type="gramEnd"/>
-      <w:r>
-        <w:rPr>
-          <w:sz w:val="24"/>
-          <w:szCs w:val="24"/>
-        </w:rPr>
-        <w:t>_name</w:t>
-      </w:r>
-      <w:proofErr w:type="spellEnd"/>
-      <w:r>
-        <w:rPr>
-          <w:sz w:val="24"/>
-          <w:szCs w:val="24"/>
-        </w:rPr>
-        <w:t xml:space="preserve">, </w:t>
-      </w:r>
-      <w:proofErr w:type="spellStart"/>
-      <w:r>
-        <w:rPr>
-          <w:sz w:val="24"/>
-          <w:szCs w:val="24"/>
-        </w:rPr>
-        <w:t>o.last_name</w:t>
-      </w:r>
-      <w:proofErr w:type="spellEnd"/>
-      <w:r>
-        <w:rPr>
-          <w:sz w:val="24"/>
-          <w:szCs w:val="24"/>
-        </w:rPr>
-        <w:t xml:space="preserve">, </w:t>
-      </w:r>
-      <w:proofErr w:type="spellStart"/>
-      <w:r>
-        <w:rPr>
-          <w:sz w:val="24"/>
-          <w:szCs w:val="24"/>
-        </w:rPr>
-        <w:t>o.father_name</w:t>
+      <w:r>
+        <w:rPr>
+          <w:sz w:val="24"/>
+          <w:szCs w:val="24"/>
+        </w:rPr>
+        <w:t>) AS organizations</w:t>
+      </w:r>
+    </w:p>
+    <w:p>
+      <w:pPr>
+        <w:spacing w:after="0" w:line="240" w:lineRule="auto"/>
+        <w:rPr>
+          <w:sz w:val="24"/>
+          <w:szCs w:val="24"/>
+        </w:rPr>
+      </w:pPr>
+      <w:r>
+        <w:rPr>
+          <w:sz w:val="24"/>
+          <w:szCs w:val="24"/>
+        </w:rPr>
+        <w:t xml:space="preserve">ON o.id = </w:t>
+      </w:r>
+      <w:proofErr w:type="spellStart"/>
+      <w:r>
+        <w:rPr>
+          <w:sz w:val="24"/>
+          <w:szCs w:val="24"/>
+        </w:rPr>
+        <w:t>organizations.iid</w:t>
       </w:r>
       <w:proofErr w:type="spellEnd"/>
     </w:p>

</xml_diff>